<commit_message>
feat: update evaluation template to include year variable
</commit_message>
<xml_diff>
--- a/storage/template-eva.docx
+++ b/storage/template-eva.docx
@@ -1,11 +1,166 @@
 
 <file path=word/document.xml><?xml version="1.0" encoding="utf-8"?>
-<w:document xmlns:wpc="http://schemas.microsoft.com/office/word/2010/wordprocessingCanvas" xmlns:cx="http://schemas.microsoft.com/office/drawing/2014/chartex" xmlns:cx1="http://schemas.microsoft.com/office/drawing/2015/9/8/chartex" xmlns:cx2="http://schemas.microsoft.com/office/drawing/2015/10/21/chartex" xmlns:cx3="http://schemas.microsoft.com/office/drawing/2016/5/9/chartex" xmlns:cx4="http://schemas.microsoft.com/office/drawing/2016/5/10/chartex" xmlns:cx5="http://schemas.microsoft.com/office/drawing/2016/5/11/chartex" xmlns:cx6="http://schemas.microsoft.com/office/drawing/2016/5/12/chartex" xmlns:cx7="http://schemas.microsoft.com/office/drawing/2016/5/13/chartex" xmlns:cx8="http://schemas.microsoft.com/office/drawing/2016/5/14/chartex" xmlns:mc="http://schemas.openxmlformats.org/markup-compatibility/2006" xmlns:aink="http://schemas.microsoft.com/office/drawing/2016/ink" xmlns:am3d="http://schemas.microsoft.com/office/drawing/2017/model3d" xmlns:o="urn:schemas-microsoft-com:office:office" xmlns:r="http://schemas.openxmlformats.org/officeDocument/2006/relationships" xmlns:m="http://schemas.openxmlformats.org/officeDocument/2006/math" xmlns:v="urn:schemas-microsoft-com:vml" xmlns:wp14="http://schemas.microsoft.com/office/word/2010/wordprocessingDrawing" xmlns:wp="http://schemas.openxmlformats.org/drawingml/2006/wordprocessingDrawing" xmlns:w10="urn:schemas-microsoft-com:office:word" xmlns:w="http://schemas.openxmlformats.org/wordprocessingml/2006/main" xmlns:w14="http://schemas.microsoft.com/office/word/2010/wordml" xmlns:w15="http://schemas.microsoft.com/office/word/2012/wordml" xmlns:w16cex="http://schemas.microsoft.com/office/word/2018/wordml/cex" xmlns:w16cid="http://schemas.microsoft.com/office/word/2016/wordml/cid" xmlns:w16="http://schemas.microsoft.com/office/word/2018/wordml" xmlns:w16sdtdh="http://schemas.microsoft.com/office/word/2020/wordml/sdtdatahash" xmlns:w16se="http://schemas.microsoft.com/office/word/2015/wordml/symex" xmlns:wpg="http://schemas.microsoft.com/office/word/2010/wordprocessingGroup" xmlns:wpi="http://schemas.microsoft.com/office/word/2010/wordprocessingInk" xmlns:wne="http://schemas.microsoft.com/office/word/2006/wordml" xmlns:wps="http://schemas.microsoft.com/office/word/2010/wordprocessingShape" mc:Ignorable="w14 w15 w16se w16cid w16 w16cex w16sdtdh wp14">
+<w:document xmlns:wpc="http://schemas.microsoft.com/office/word/2010/wordprocessingCanvas" xmlns:cx="http://schemas.microsoft.com/office/drawing/2014/chartex" xmlns:cx1="http://schemas.microsoft.com/office/drawing/2015/9/8/chartex" xmlns:cx2="http://schemas.microsoft.com/office/drawing/2015/10/21/chartex" xmlns:cx3="http://schemas.microsoft.com/office/drawing/2016/5/9/chartex" xmlns:cx4="http://schemas.microsoft.com/office/drawing/2016/5/10/chartex" xmlns:cx5="http://schemas.microsoft.com/office/drawing/2016/5/11/chartex" xmlns:cx6="http://schemas.microsoft.com/office/drawing/2016/5/12/chartex" xmlns:cx7="http://schemas.microsoft.com/office/drawing/2016/5/13/chartex" xmlns:cx8="http://schemas.microsoft.com/office/drawing/2016/5/14/chartex" xmlns:mc="http://schemas.openxmlformats.org/markup-compatibility/2006" xmlns:aink="http://schemas.microsoft.com/office/drawing/2016/ink" xmlns:am3d="http://schemas.microsoft.com/office/drawing/2017/model3d" xmlns:o="urn:schemas-microsoft-com:office:office" xmlns:oel="http://schemas.microsoft.com/office/2019/extlst" xmlns:r="http://schemas.openxmlformats.org/officeDocument/2006/relationships" xmlns:m="http://schemas.openxmlformats.org/officeDocument/2006/math" xmlns:v="urn:schemas-microsoft-com:vml" xmlns:wp14="http://schemas.microsoft.com/office/word/2010/wordprocessingDrawing" xmlns:wp="http://schemas.openxmlformats.org/drawingml/2006/wordprocessingDrawing" xmlns:w10="urn:schemas-microsoft-com:office:word" xmlns:w="http://schemas.openxmlformats.org/wordprocessingml/2006/main" xmlns:w14="http://schemas.microsoft.com/office/word/2010/wordml" xmlns:w15="http://schemas.microsoft.com/office/word/2012/wordml" xmlns:w16cex="http://schemas.microsoft.com/office/word/2018/wordml/cex" xmlns:w16cid="http://schemas.microsoft.com/office/word/2016/wordml/cid" xmlns:w16="http://schemas.microsoft.com/office/word/2018/wordml" xmlns:w16du="http://schemas.microsoft.com/office/word/2023/wordml/word16du" xmlns:w16sdtdh="http://schemas.microsoft.com/office/word/2020/wordml/sdtdatahash" xmlns:w16sdtfl="http://schemas.microsoft.com/office/word/2024/wordml/sdtformatlock" xmlns:w16se="http://schemas.microsoft.com/office/word/2015/wordml/symex" xmlns:wpg="http://schemas.microsoft.com/office/word/2010/wordprocessingGroup" xmlns:wpi="http://schemas.microsoft.com/office/word/2010/wordprocessingInk" xmlns:wne="http://schemas.microsoft.com/office/word/2006/wordml" xmlns:wps="http://schemas.microsoft.com/office/word/2010/wordprocessingShape" mc:Ignorable="w14 w15 w16se w16cid w16 w16cex w16sdtdh w16sdtfl w16du wp14">
   <w:body>
     <w:p>
       <w:pPr>
         <w:pStyle w:val="Sinespaciado"/>
       </w:pPr>
+      <w:r>
+        <w:rPr>
+          <w:noProof/>
+        </w:rPr>
+        <mc:AlternateContent>
+          <mc:Choice Requires="wps">
+            <w:drawing>
+              <wp:anchor distT="0" distB="0" distL="114300" distR="114300" simplePos="0" relativeHeight="251659264" behindDoc="0" locked="0" layoutInCell="1" allowOverlap="1" wp14:anchorId="05B82051" wp14:editId="255A4FA1">
+                <wp:simplePos x="0" y="0"/>
+                <wp:positionH relativeFrom="column">
+                  <wp:posOffset>5195513</wp:posOffset>
+                </wp:positionH>
+                <wp:positionV relativeFrom="paragraph">
+                  <wp:posOffset>-244879</wp:posOffset>
+                </wp:positionV>
+                <wp:extent cx="1482436" cy="678873"/>
+                <wp:effectExtent l="0" t="323850" r="0" b="330835"/>
+                <wp:wrapNone/>
+                <wp:docPr id="923949242" name="Cuadro de texto 9"/>
+                <wp:cNvGraphicFramePr/>
+                <a:graphic xmlns:a="http://schemas.openxmlformats.org/drawingml/2006/main">
+                  <a:graphicData uri="http://schemas.microsoft.com/office/word/2010/wordprocessingShape">
+                    <wps:wsp>
+                      <wps:cNvSpPr txBox="1"/>
+                      <wps:spPr>
+                        <a:xfrm rot="2192268">
+                          <a:off x="0" y="0"/>
+                          <a:ext cx="1482436" cy="678873"/>
+                        </a:xfrm>
+                        <a:prstGeom prst="rect">
+                          <a:avLst/>
+                        </a:prstGeom>
+                        <a:noFill/>
+                        <a:ln w="6350">
+                          <a:noFill/>
+                        </a:ln>
+                      </wps:spPr>
+                      <wps:txbx>
+                        <w:txbxContent>
+                          <w:p>
+                            <w:pPr>
+                              <w:rPr>
+                                <w:b/>
+                                <w:bCs/>
+                                <w:sz w:val="44"/>
+                                <w:szCs w:val="44"/>
+                                <w:lang w:val="es-MX"/>
+                              </w:rPr>
+                            </w:pPr>
+                            <w:r>
+                              <w:rPr>
+                                <w:b/>
+                                <w:bCs/>
+                                <w:sz w:val="44"/>
+                                <w:szCs w:val="44"/>
+                                <w:lang w:val="es-MX"/>
+                              </w:rPr>
+                              <w:t>${</w:t>
+                            </w:r>
+                            <w:proofErr w:type="spellStart"/>
+                            <w:r>
+                              <w:rPr>
+                                <w:b/>
+                                <w:bCs/>
+                                <w:sz w:val="44"/>
+                                <w:szCs w:val="44"/>
+                                <w:lang w:val="es-MX"/>
+                              </w:rPr>
+                              <w:t>anio</w:t>
+                            </w:r>
+                            <w:proofErr w:type="spellEnd"/>
+                            <w:r>
+                              <w:rPr>
+                                <w:b/>
+                                <w:bCs/>
+                                <w:sz w:val="44"/>
+                                <w:szCs w:val="44"/>
+                                <w:lang w:val="es-MX"/>
+                              </w:rPr>
+                              <w:t>}</w:t>
+                            </w:r>
+                          </w:p>
+                        </w:txbxContent>
+                      </wps:txbx>
+                      <wps:bodyPr rot="0" spcFirstLastPara="0" vertOverflow="overflow" horzOverflow="overflow" vert="horz" wrap="square" lIns="91440" tIns="45720" rIns="91440" bIns="45720" numCol="1" spcCol="0" rtlCol="0" fromWordArt="0" anchor="t" anchorCtr="0" forceAA="0" compatLnSpc="1">
+                        <a:prstTxWarp prst="textNoShape">
+                          <a:avLst/>
+                        </a:prstTxWarp>
+                        <a:noAutofit/>
+                      </wps:bodyPr>
+                    </wps:wsp>
+                  </a:graphicData>
+                </a:graphic>
+              </wp:anchor>
+            </w:drawing>
+          </mc:Choice>
+          <mc:Fallback>
+            <w:pict>
+              <v:shapetype w14:anchorId="05B82051" id="_x0000_t202" coordsize="21600,21600" o:spt="202" path="m,l,21600r21600,l21600,xe">
+                <v:stroke joinstyle="miter"/>
+                <v:path gradientshapeok="t" o:connecttype="rect"/>
+              </v:shapetype>
+              <v:shape id="Cuadro de texto 9" o:spid="_x0000_s1026" type="#_x0000_t202" style="position:absolute;margin-left:409.1pt;margin-top:-19.3pt;width:116.75pt;height:53.45pt;rotation:2394541fd;z-index:251659264;visibility:visible;mso-wrap-style:square;mso-wrap-distance-left:9pt;mso-wrap-distance-top:0;mso-wrap-distance-right:9pt;mso-wrap-distance-bottom:0;mso-position-horizontal:absolute;mso-position-horizontal-relative:text;mso-position-vertical:absolute;mso-position-vertical-relative:text;v-text-anchor:top" o:gfxdata="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" filled="f" stroked="f" strokeweight=".5pt">
+                <v:textbox>
+                  <w:txbxContent>
+                    <w:p>
+                      <w:pPr>
+                        <w:rPr>
+                          <w:b/>
+                          <w:bCs/>
+                          <w:sz w:val="44"/>
+                          <w:szCs w:val="44"/>
+                          <w:lang w:val="es-MX"/>
+                        </w:rPr>
+                      </w:pPr>
+                      <w:r>
+                        <w:rPr>
+                          <w:b/>
+                          <w:bCs/>
+                          <w:sz w:val="44"/>
+                          <w:szCs w:val="44"/>
+                          <w:lang w:val="es-MX"/>
+                        </w:rPr>
+                        <w:t>${</w:t>
+                      </w:r>
+                      <w:proofErr w:type="spellStart"/>
+                      <w:r>
+                        <w:rPr>
+                          <w:b/>
+                          <w:bCs/>
+                          <w:sz w:val="44"/>
+                          <w:szCs w:val="44"/>
+                          <w:lang w:val="es-MX"/>
+                        </w:rPr>
+                        <w:t>anio</w:t>
+                      </w:r>
+                      <w:proofErr w:type="spellEnd"/>
+                      <w:r>
+                        <w:rPr>
+                          <w:b/>
+                          <w:bCs/>
+                          <w:sz w:val="44"/>
+                          <w:szCs w:val="44"/>
+                          <w:lang w:val="es-MX"/>
+                        </w:rPr>
+                        <w:t>}</w:t>
+                      </w:r>
+                    </w:p>
+                  </w:txbxContent>
+                </v:textbox>
+              </v:shape>
+            </w:pict>
+          </mc:Fallback>
+        </mc:AlternateContent>
+      </w:r>
       <w:r>
         <w:rPr>
           <w:noProof/>
@@ -13,7 +168,7 @@
         <mc:AlternateContent>
           <mc:Choice Requires="wpg">
             <w:drawing>
-              <wp:anchor distT="0" distB="0" distL="114300" distR="114300" simplePos="0" relativeHeight="251627520" behindDoc="1" locked="0" layoutInCell="1" allowOverlap="1" wp14:anchorId="38B82E83" wp14:editId="0DEAD566">
+              <wp:anchor distT="0" distB="0" distL="114300" distR="114300" simplePos="0" relativeHeight="251627520" behindDoc="1" locked="0" layoutInCell="1" allowOverlap="1" wp14:anchorId="38B82E83" wp14:editId="451F7694">
                 <wp:simplePos x="0" y="0"/>
                 <wp:positionH relativeFrom="page">
                   <wp:align>left</wp:align>
@@ -517,1224 +672,17 @@
           </mc:Fallback>
         </mc:AlternateContent>
       </w:r>
+      <w:bookmarkStart w:id="1" w:name="_Hlk145682746"/>
+      <w:bookmarkEnd w:id="1"/>
       <w:r>
-        <w:rPr>
-          <w:noProof/>
-        </w:rPr>
-        <mc:AlternateContent>
-          <mc:Choice Requires="wps">
-            <w:drawing>
-              <wp:anchor distT="0" distB="0" distL="114300" distR="114300" simplePos="0" relativeHeight="251669504" behindDoc="0" locked="0" layoutInCell="1" allowOverlap="1" wp14:anchorId="1CFEC04E" wp14:editId="72A6A071">
-                <wp:simplePos x="0" y="0"/>
-                <wp:positionH relativeFrom="column">
-                  <wp:posOffset>5469694</wp:posOffset>
-                </wp:positionH>
-                <wp:positionV relativeFrom="paragraph">
-                  <wp:posOffset>-326830</wp:posOffset>
-                </wp:positionV>
-                <wp:extent cx="524510" cy="426720"/>
-                <wp:effectExtent l="0" t="0" r="0" b="0"/>
-                <wp:wrapNone/>
-                <wp:docPr id="1662471272" name="AutoShape 54"/>
-                <wp:cNvGraphicFramePr>
-                  <a:graphicFrameLocks xmlns:a="http://schemas.openxmlformats.org/drawingml/2006/main"/>
-                </wp:cNvGraphicFramePr>
-                <a:graphic xmlns:a="http://schemas.openxmlformats.org/drawingml/2006/main">
-                  <a:graphicData uri="http://schemas.microsoft.com/office/word/2010/wordprocessingShape">
-                    <wps:wsp>
-                      <wps:cNvSpPr>
-                        <a:spLocks/>
-                      </wps:cNvSpPr>
-                      <wps:spPr bwMode="auto">
-                        <a:xfrm>
-                          <a:off x="0" y="0"/>
-                          <a:ext cx="524510" cy="426720"/>
-                        </a:xfrm>
-                        <a:custGeom>
-                          <a:avLst/>
-                          <a:gdLst>
-                            <a:gd name="T0" fmla="+- 0 10885 10236"/>
-                            <a:gd name="T1" fmla="*/ T0 w 826"/>
-                            <a:gd name="T2" fmla="+- 0 1613 1018"/>
-                            <a:gd name="T3" fmla="*/ 1613 h 672"/>
-                            <a:gd name="T4" fmla="+- 0 10971 10236"/>
-                            <a:gd name="T5" fmla="*/ T4 w 826"/>
-                            <a:gd name="T6" fmla="+- 0 1644 1018"/>
-                            <a:gd name="T7" fmla="*/ 1644 h 672"/>
-                            <a:gd name="T8" fmla="+- 0 10913 10236"/>
-                            <a:gd name="T9" fmla="*/ T8 w 826"/>
-                            <a:gd name="T10" fmla="+- 0 1574 1018"/>
-                            <a:gd name="T11" fmla="*/ 1574 h 672"/>
-                            <a:gd name="T12" fmla="+- 0 11062 10236"/>
-                            <a:gd name="T13" fmla="*/ T12 w 826"/>
-                            <a:gd name="T14" fmla="+- 0 1460 1018"/>
-                            <a:gd name="T15" fmla="*/ 1460 h 672"/>
-                            <a:gd name="T16" fmla="+- 0 10956 10236"/>
-                            <a:gd name="T17" fmla="*/ T16 w 826"/>
-                            <a:gd name="T18" fmla="+- 0 1665 1018"/>
-                            <a:gd name="T19" fmla="*/ 1665 h 672"/>
-                            <a:gd name="T20" fmla="+- 0 10798 10236"/>
-                            <a:gd name="T21" fmla="*/ T20 w 826"/>
-                            <a:gd name="T22" fmla="+- 0 1323 1018"/>
-                            <a:gd name="T23" fmla="*/ 1323 h 672"/>
-                            <a:gd name="T24" fmla="+- 0 10824 10236"/>
-                            <a:gd name="T25" fmla="*/ T24 w 826"/>
-                            <a:gd name="T26" fmla="+- 0 1363 1018"/>
-                            <a:gd name="T27" fmla="*/ 1363 h 672"/>
-                            <a:gd name="T28" fmla="+- 0 10798 10236"/>
-                            <a:gd name="T29" fmla="*/ T28 w 826"/>
-                            <a:gd name="T30" fmla="+- 0 1397 1018"/>
-                            <a:gd name="T31" fmla="*/ 1397 h 672"/>
-                            <a:gd name="T32" fmla="+- 0 10744 10236"/>
-                            <a:gd name="T33" fmla="*/ T32 w 826"/>
-                            <a:gd name="T34" fmla="+- 0 1410 1018"/>
-                            <a:gd name="T35" fmla="*/ 1410 h 672"/>
-                            <a:gd name="T36" fmla="+- 0 10632 10236"/>
-                            <a:gd name="T37" fmla="*/ T36 w 826"/>
-                            <a:gd name="T38" fmla="+- 0 1432 1018"/>
-                            <a:gd name="T39" fmla="*/ 1432 h 672"/>
-                            <a:gd name="T40" fmla="+- 0 10585 10236"/>
-                            <a:gd name="T41" fmla="*/ T40 w 826"/>
-                            <a:gd name="T42" fmla="+- 0 1465 1018"/>
-                            <a:gd name="T43" fmla="*/ 1465 h 672"/>
-                            <a:gd name="T44" fmla="+- 0 10687 10236"/>
-                            <a:gd name="T45" fmla="*/ T44 w 826"/>
-                            <a:gd name="T46" fmla="+- 0 1470 1018"/>
-                            <a:gd name="T47" fmla="*/ 1470 h 672"/>
-                            <a:gd name="T48" fmla="+- 0 10716 10236"/>
-                            <a:gd name="T49" fmla="*/ T48 w 826"/>
-                            <a:gd name="T50" fmla="+- 0 1464 1018"/>
-                            <a:gd name="T51" fmla="*/ 1464 h 672"/>
-                            <a:gd name="T52" fmla="+- 0 10795 10236"/>
-                            <a:gd name="T53" fmla="*/ T52 w 826"/>
-                            <a:gd name="T54" fmla="+- 0 1453 1018"/>
-                            <a:gd name="T55" fmla="*/ 1453 h 672"/>
-                            <a:gd name="T56" fmla="+- 0 10833 10236"/>
-                            <a:gd name="T57" fmla="*/ T56 w 826"/>
-                            <a:gd name="T58" fmla="+- 0 1436 1018"/>
-                            <a:gd name="T59" fmla="*/ 1436 h 672"/>
-                            <a:gd name="T60" fmla="+- 0 10869 10236"/>
-                            <a:gd name="T61" fmla="*/ T60 w 826"/>
-                            <a:gd name="T62" fmla="+- 0 1397 1018"/>
-                            <a:gd name="T63" fmla="*/ 1397 h 672"/>
-                            <a:gd name="T64" fmla="+- 0 10869 10236"/>
-                            <a:gd name="T65" fmla="*/ T64 w 826"/>
-                            <a:gd name="T66" fmla="+- 0 1335 1018"/>
-                            <a:gd name="T67" fmla="*/ 1335 h 672"/>
-                            <a:gd name="T68" fmla="+- 0 10970 10236"/>
-                            <a:gd name="T69" fmla="*/ T68 w 826"/>
-                            <a:gd name="T70" fmla="+- 0 1496 1018"/>
-                            <a:gd name="T71" fmla="*/ 1496 h 672"/>
-                            <a:gd name="T72" fmla="+- 0 10607 10236"/>
-                            <a:gd name="T73" fmla="*/ T72 w 826"/>
-                            <a:gd name="T74" fmla="+- 0 1149 1018"/>
-                            <a:gd name="T75" fmla="*/ 1149 h 672"/>
-                            <a:gd name="T76" fmla="+- 0 10522 10236"/>
-                            <a:gd name="T77" fmla="*/ T76 w 826"/>
-                            <a:gd name="T78" fmla="+- 0 1199 1018"/>
-                            <a:gd name="T79" fmla="*/ 1199 h 672"/>
-                            <a:gd name="T80" fmla="+- 0 10455 10236"/>
-                            <a:gd name="T81" fmla="*/ T80 w 826"/>
-                            <a:gd name="T82" fmla="+- 0 1313 1018"/>
-                            <a:gd name="T83" fmla="*/ 1313 h 672"/>
-                            <a:gd name="T84" fmla="+- 0 10462 10236"/>
-                            <a:gd name="T85" fmla="*/ T84 w 826"/>
-                            <a:gd name="T86" fmla="+- 0 1371 1018"/>
-                            <a:gd name="T87" fmla="*/ 1371 h 672"/>
-                            <a:gd name="T88" fmla="+- 0 10522 10236"/>
-                            <a:gd name="T89" fmla="*/ T88 w 826"/>
-                            <a:gd name="T90" fmla="+- 0 1415 1018"/>
-                            <a:gd name="T91" fmla="*/ 1415 h 672"/>
-                            <a:gd name="T92" fmla="+- 0 10601 10236"/>
-                            <a:gd name="T93" fmla="*/ T92 w 826"/>
-                            <a:gd name="T94" fmla="+- 0 1389 1018"/>
-                            <a:gd name="T95" fmla="*/ 1389 h 672"/>
-                            <a:gd name="T96" fmla="+- 0 10514 10236"/>
-                            <a:gd name="T97" fmla="*/ T96 w 826"/>
-                            <a:gd name="T98" fmla="+- 0 1363 1018"/>
-                            <a:gd name="T99" fmla="*/ 1363 h 672"/>
-                            <a:gd name="T100" fmla="+- 0 10502 10236"/>
-                            <a:gd name="T101" fmla="*/ T100 w 826"/>
-                            <a:gd name="T102" fmla="+- 0 1342 1018"/>
-                            <a:gd name="T103" fmla="*/ 1342 h 672"/>
-                            <a:gd name="T104" fmla="+- 0 10521 10236"/>
-                            <a:gd name="T105" fmla="*/ T104 w 826"/>
-                            <a:gd name="T106" fmla="+- 0 1297 1018"/>
-                            <a:gd name="T107" fmla="*/ 1297 h 672"/>
-                            <a:gd name="T108" fmla="+- 0 10571 10236"/>
-                            <a:gd name="T109" fmla="*/ T108 w 826"/>
-                            <a:gd name="T110" fmla="+- 0 1228 1018"/>
-                            <a:gd name="T111" fmla="*/ 1228 h 672"/>
-                            <a:gd name="T112" fmla="+- 0 10607 10236"/>
-                            <a:gd name="T113" fmla="*/ T112 w 826"/>
-                            <a:gd name="T114" fmla="+- 0 1197 1018"/>
-                            <a:gd name="T115" fmla="*/ 1197 h 672"/>
-                            <a:gd name="T116" fmla="+- 0 10684 10236"/>
-                            <a:gd name="T117" fmla="*/ T116 w 826"/>
-                            <a:gd name="T118" fmla="+- 0 1193 1018"/>
-                            <a:gd name="T119" fmla="*/ 1193 h 672"/>
-                            <a:gd name="T120" fmla="+- 0 10625 10236"/>
-                            <a:gd name="T121" fmla="*/ T120 w 826"/>
-                            <a:gd name="T122" fmla="+- 0 1150 1018"/>
-                            <a:gd name="T123" fmla="*/ 1150 h 672"/>
-                            <a:gd name="T124" fmla="+- 0 10627 10236"/>
-                            <a:gd name="T125" fmla="*/ T124 w 826"/>
-                            <a:gd name="T126" fmla="+- 0 1198 1018"/>
-                            <a:gd name="T127" fmla="*/ 1198 h 672"/>
-                            <a:gd name="T128" fmla="+- 0 10642 10236"/>
-                            <a:gd name="T129" fmla="*/ T128 w 826"/>
-                            <a:gd name="T130" fmla="+- 0 1218 1018"/>
-                            <a:gd name="T131" fmla="*/ 1218 h 672"/>
-                            <a:gd name="T132" fmla="+- 0 10633 10236"/>
-                            <a:gd name="T133" fmla="*/ T132 w 826"/>
-                            <a:gd name="T134" fmla="+- 0 1256 1018"/>
-                            <a:gd name="T135" fmla="*/ 1256 h 672"/>
-                            <a:gd name="T136" fmla="+- 0 10588 10236"/>
-                            <a:gd name="T137" fmla="*/ T136 w 826"/>
-                            <a:gd name="T138" fmla="+- 0 1322 1018"/>
-                            <a:gd name="T139" fmla="*/ 1322 h 672"/>
-                            <a:gd name="T140" fmla="+- 0 10547 10236"/>
-                            <a:gd name="T141" fmla="*/ T140 w 826"/>
-                            <a:gd name="T142" fmla="+- 0 1364 1018"/>
-                            <a:gd name="T143" fmla="*/ 1364 h 672"/>
-                            <a:gd name="T144" fmla="+- 0 10621 10236"/>
-                            <a:gd name="T145" fmla="*/ T144 w 826"/>
-                            <a:gd name="T146" fmla="+- 0 1369 1018"/>
-                            <a:gd name="T147" fmla="*/ 1369 h 672"/>
-                            <a:gd name="T148" fmla="+- 0 10683 10236"/>
-                            <a:gd name="T149" fmla="*/ T148 w 826"/>
-                            <a:gd name="T150" fmla="+- 0 1277 1018"/>
-                            <a:gd name="T151" fmla="*/ 1277 h 672"/>
-                            <a:gd name="T152" fmla="+- 0 10685 10236"/>
-                            <a:gd name="T153" fmla="*/ T152 w 826"/>
-                            <a:gd name="T154" fmla="+- 0 1197 1018"/>
-                            <a:gd name="T155" fmla="*/ 1197 h 672"/>
-                            <a:gd name="T156" fmla="+- 0 10724 10236"/>
-                            <a:gd name="T157" fmla="*/ T156 w 826"/>
-                            <a:gd name="T158" fmla="+- 0 1292 1018"/>
-                            <a:gd name="T159" fmla="*/ 1292 h 672"/>
-                            <a:gd name="T160" fmla="+- 0 10769 10236"/>
-                            <a:gd name="T161" fmla="*/ T160 w 826"/>
-                            <a:gd name="T162" fmla="+- 0 1324 1018"/>
-                            <a:gd name="T163" fmla="*/ 1324 h 672"/>
-                            <a:gd name="T164" fmla="+- 0 10834 10236"/>
-                            <a:gd name="T165" fmla="*/ T164 w 826"/>
-                            <a:gd name="T166" fmla="+- 0 1294 1018"/>
-                            <a:gd name="T167" fmla="*/ 1294 h 672"/>
-                            <a:gd name="T168" fmla="+- 0 10771 10236"/>
-                            <a:gd name="T169" fmla="*/ T168 w 826"/>
-                            <a:gd name="T170" fmla="+- 0 1272 1018"/>
-                            <a:gd name="T171" fmla="*/ 1272 h 672"/>
-                            <a:gd name="T172" fmla="+- 0 10458 10236"/>
-                            <a:gd name="T173" fmla="*/ T172 w 826"/>
-                            <a:gd name="T174" fmla="+- 0 1075 1018"/>
-                            <a:gd name="T175" fmla="*/ 1075 h 672"/>
-                            <a:gd name="T176" fmla="+- 0 10475 10236"/>
-                            <a:gd name="T177" fmla="*/ T176 w 826"/>
-                            <a:gd name="T178" fmla="+- 0 1108 1018"/>
-                            <a:gd name="T179" fmla="*/ 1108 h 672"/>
-                            <a:gd name="T180" fmla="+- 0 10449 10236"/>
-                            <a:gd name="T181" fmla="*/ T180 w 826"/>
-                            <a:gd name="T182" fmla="+- 0 1143 1018"/>
-                            <a:gd name="T183" fmla="*/ 1143 h 672"/>
-                            <a:gd name="T184" fmla="+- 0 10395 10236"/>
-                            <a:gd name="T185" fmla="*/ T184 w 826"/>
-                            <a:gd name="T186" fmla="+- 0 1155 1018"/>
-                            <a:gd name="T187" fmla="*/ 1155 h 672"/>
-                            <a:gd name="T188" fmla="+- 0 10283 10236"/>
-                            <a:gd name="T189" fmla="*/ T188 w 826"/>
-                            <a:gd name="T190" fmla="+- 0 1177 1018"/>
-                            <a:gd name="T191" fmla="*/ 1177 h 672"/>
-                            <a:gd name="T192" fmla="+- 0 10236 10236"/>
-                            <a:gd name="T193" fmla="*/ T192 w 826"/>
-                            <a:gd name="T194" fmla="+- 0 1210 1018"/>
-                            <a:gd name="T195" fmla="*/ 1210 h 672"/>
-                            <a:gd name="T196" fmla="+- 0 10338 10236"/>
-                            <a:gd name="T197" fmla="*/ T196 w 826"/>
-                            <a:gd name="T198" fmla="+- 0 1216 1018"/>
-                            <a:gd name="T199" fmla="*/ 1216 h 672"/>
-                            <a:gd name="T200" fmla="+- 0 10367 10236"/>
-                            <a:gd name="T201" fmla="*/ T200 w 826"/>
-                            <a:gd name="T202" fmla="+- 0 1210 1018"/>
-                            <a:gd name="T203" fmla="*/ 1210 h 672"/>
-                            <a:gd name="T204" fmla="+- 0 10445 10236"/>
-                            <a:gd name="T205" fmla="*/ T204 w 826"/>
-                            <a:gd name="T206" fmla="+- 0 1198 1018"/>
-                            <a:gd name="T207" fmla="*/ 1198 h 672"/>
-                            <a:gd name="T208" fmla="+- 0 10484 10236"/>
-                            <a:gd name="T209" fmla="*/ T208 w 826"/>
-                            <a:gd name="T210" fmla="+- 0 1182 1018"/>
-                            <a:gd name="T211" fmla="*/ 1182 h 672"/>
-                            <a:gd name="T212" fmla="+- 0 10520 10236"/>
-                            <a:gd name="T213" fmla="*/ T212 w 826"/>
-                            <a:gd name="T214" fmla="+- 0 1142 1018"/>
-                            <a:gd name="T215" fmla="*/ 1142 h 672"/>
-                            <a:gd name="T216" fmla="+- 0 10520 10236"/>
-                            <a:gd name="T217" fmla="*/ T216 w 826"/>
-                            <a:gd name="T218" fmla="+- 0 1081 1018"/>
-                            <a:gd name="T219" fmla="*/ 1081 h 672"/>
-                            <a:gd name="T220" fmla="+- 0 10406 10236"/>
-                            <a:gd name="T221" fmla="*/ T220 w 826"/>
-                            <a:gd name="T222" fmla="+- 0 1020 1018"/>
-                            <a:gd name="T223" fmla="*/ 1020 h 672"/>
-                            <a:gd name="T224" fmla="+- 0 10400 10236"/>
-                            <a:gd name="T225" fmla="*/ T224 w 826"/>
-                            <a:gd name="T226" fmla="+- 0 1088 1018"/>
-                            <a:gd name="T227" fmla="*/ 1088 h 672"/>
-                            <a:gd name="T228" fmla="+- 0 10512 10236"/>
-                            <a:gd name="T229" fmla="*/ T228 w 826"/>
-                            <a:gd name="T230" fmla="+- 0 1066 1018"/>
-                            <a:gd name="T231" fmla="*/ 1066 h 672"/>
-                            <a:gd name="T232" fmla="+- 0 10454 10236"/>
-                            <a:gd name="T233" fmla="*/ T232 w 826"/>
-                            <a:gd name="T234" fmla="+- 0 1023 1018"/>
-                            <a:gd name="T235" fmla="*/ 1023 h 672"/>
-                          </a:gdLst>
-                          <a:ahLst/>
-                          <a:cxnLst>
-                            <a:cxn ang="0">
-                              <a:pos x="T1" y="T3"/>
-                            </a:cxn>
-                            <a:cxn ang="0">
-                              <a:pos x="T5" y="T7"/>
-                            </a:cxn>
-                            <a:cxn ang="0">
-                              <a:pos x="T9" y="T11"/>
-                            </a:cxn>
-                            <a:cxn ang="0">
-                              <a:pos x="T13" y="T15"/>
-                            </a:cxn>
-                            <a:cxn ang="0">
-                              <a:pos x="T17" y="T19"/>
-                            </a:cxn>
-                            <a:cxn ang="0">
-                              <a:pos x="T21" y="T23"/>
-                            </a:cxn>
-                            <a:cxn ang="0">
-                              <a:pos x="T25" y="T27"/>
-                            </a:cxn>
-                            <a:cxn ang="0">
-                              <a:pos x="T29" y="T31"/>
-                            </a:cxn>
-                            <a:cxn ang="0">
-                              <a:pos x="T33" y="T35"/>
-                            </a:cxn>
-                            <a:cxn ang="0">
-                              <a:pos x="T37" y="T39"/>
-                            </a:cxn>
-                            <a:cxn ang="0">
-                              <a:pos x="T41" y="T43"/>
-                            </a:cxn>
-                            <a:cxn ang="0">
-                              <a:pos x="T45" y="T47"/>
-                            </a:cxn>
-                            <a:cxn ang="0">
-                              <a:pos x="T49" y="T51"/>
-                            </a:cxn>
-                            <a:cxn ang="0">
-                              <a:pos x="T53" y="T55"/>
-                            </a:cxn>
-                            <a:cxn ang="0">
-                              <a:pos x="T57" y="T59"/>
-                            </a:cxn>
-                            <a:cxn ang="0">
-                              <a:pos x="T61" y="T63"/>
-                            </a:cxn>
-                            <a:cxn ang="0">
-                              <a:pos x="T65" y="T67"/>
-                            </a:cxn>
-                            <a:cxn ang="0">
-                              <a:pos x="T69" y="T71"/>
-                            </a:cxn>
-                            <a:cxn ang="0">
-                              <a:pos x="T73" y="T75"/>
-                            </a:cxn>
-                            <a:cxn ang="0">
-                              <a:pos x="T77" y="T79"/>
-                            </a:cxn>
-                            <a:cxn ang="0">
-                              <a:pos x="T81" y="T83"/>
-                            </a:cxn>
-                            <a:cxn ang="0">
-                              <a:pos x="T85" y="T87"/>
-                            </a:cxn>
-                            <a:cxn ang="0">
-                              <a:pos x="T89" y="T91"/>
-                            </a:cxn>
-                            <a:cxn ang="0">
-                              <a:pos x="T93" y="T95"/>
-                            </a:cxn>
-                            <a:cxn ang="0">
-                              <a:pos x="T97" y="T99"/>
-                            </a:cxn>
-                            <a:cxn ang="0">
-                              <a:pos x="T101" y="T103"/>
-                            </a:cxn>
-                            <a:cxn ang="0">
-                              <a:pos x="T105" y="T107"/>
-                            </a:cxn>
-                            <a:cxn ang="0">
-                              <a:pos x="T109" y="T111"/>
-                            </a:cxn>
-                            <a:cxn ang="0">
-                              <a:pos x="T113" y="T115"/>
-                            </a:cxn>
-                            <a:cxn ang="0">
-                              <a:pos x="T117" y="T119"/>
-                            </a:cxn>
-                            <a:cxn ang="0">
-                              <a:pos x="T121" y="T123"/>
-                            </a:cxn>
-                            <a:cxn ang="0">
-                              <a:pos x="T125" y="T127"/>
-                            </a:cxn>
-                            <a:cxn ang="0">
-                              <a:pos x="T129" y="T131"/>
-                            </a:cxn>
-                            <a:cxn ang="0">
-                              <a:pos x="T133" y="T135"/>
-                            </a:cxn>
-                            <a:cxn ang="0">
-                              <a:pos x="T137" y="T139"/>
-                            </a:cxn>
-                            <a:cxn ang="0">
-                              <a:pos x="T141" y="T143"/>
-                            </a:cxn>
-                            <a:cxn ang="0">
-                              <a:pos x="T145" y="T147"/>
-                            </a:cxn>
-                            <a:cxn ang="0">
-                              <a:pos x="T149" y="T151"/>
-                            </a:cxn>
-                            <a:cxn ang="0">
-                              <a:pos x="T153" y="T155"/>
-                            </a:cxn>
-                            <a:cxn ang="0">
-                              <a:pos x="T157" y="T159"/>
-                            </a:cxn>
-                            <a:cxn ang="0">
-                              <a:pos x="T161" y="T163"/>
-                            </a:cxn>
-                            <a:cxn ang="0">
-                              <a:pos x="T165" y="T167"/>
-                            </a:cxn>
-                            <a:cxn ang="0">
-                              <a:pos x="T169" y="T171"/>
-                            </a:cxn>
-                            <a:cxn ang="0">
-                              <a:pos x="T173" y="T175"/>
-                            </a:cxn>
-                            <a:cxn ang="0">
-                              <a:pos x="T177" y="T179"/>
-                            </a:cxn>
-                            <a:cxn ang="0">
-                              <a:pos x="T181" y="T183"/>
-                            </a:cxn>
-                            <a:cxn ang="0">
-                              <a:pos x="T185" y="T187"/>
-                            </a:cxn>
-                            <a:cxn ang="0">
-                              <a:pos x="T189" y="T191"/>
-                            </a:cxn>
-                            <a:cxn ang="0">
-                              <a:pos x="T193" y="T195"/>
-                            </a:cxn>
-                            <a:cxn ang="0">
-                              <a:pos x="T197" y="T199"/>
-                            </a:cxn>
-                            <a:cxn ang="0">
-                              <a:pos x="T201" y="T203"/>
-                            </a:cxn>
-                            <a:cxn ang="0">
-                              <a:pos x="T205" y="T207"/>
-                            </a:cxn>
-                            <a:cxn ang="0">
-                              <a:pos x="T209" y="T211"/>
-                            </a:cxn>
-                            <a:cxn ang="0">
-                              <a:pos x="T213" y="T215"/>
-                            </a:cxn>
-                            <a:cxn ang="0">
-                              <a:pos x="T217" y="T219"/>
-                            </a:cxn>
-                            <a:cxn ang="0">
-                              <a:pos x="T221" y="T223"/>
-                            </a:cxn>
-                            <a:cxn ang="0">
-                              <a:pos x="T225" y="T227"/>
-                            </a:cxn>
-                            <a:cxn ang="0">
-                              <a:pos x="T229" y="T231"/>
-                            </a:cxn>
-                            <a:cxn ang="0">
-                              <a:pos x="T233" y="T235"/>
-                            </a:cxn>
-                          </a:cxnLst>
-                          <a:rect l="0" t="0" r="r" b="b"/>
-                          <a:pathLst>
-                            <a:path w="826" h="672">
-                              <a:moveTo>
-                                <a:pt x="789" y="415"/>
-                              </a:moveTo>
-                              <a:lnTo>
-                                <a:pt x="584" y="488"/>
-                              </a:lnTo>
-                              <a:lnTo>
-                                <a:pt x="556" y="526"/>
-                              </a:lnTo>
-                              <a:lnTo>
-                                <a:pt x="649" y="595"/>
-                              </a:lnTo>
-                              <a:lnTo>
-                                <a:pt x="616" y="641"/>
-                              </a:lnTo>
-                              <a:lnTo>
-                                <a:pt x="658" y="672"/>
-                              </a:lnTo>
-                              <a:lnTo>
-                                <a:pt x="692" y="626"/>
-                              </a:lnTo>
-                              <a:lnTo>
-                                <a:pt x="735" y="626"/>
-                              </a:lnTo>
-                              <a:lnTo>
-                                <a:pt x="748" y="608"/>
-                              </a:lnTo>
-                              <a:lnTo>
-                                <a:pt x="720" y="587"/>
-                              </a:lnTo>
-                              <a:lnTo>
-                                <a:pt x="742" y="556"/>
-                              </a:lnTo>
-                              <a:lnTo>
-                                <a:pt x="677" y="556"/>
-                              </a:lnTo>
-                              <a:lnTo>
-                                <a:pt x="625" y="518"/>
-                              </a:lnTo>
-                              <a:lnTo>
-                                <a:pt x="734" y="478"/>
-                              </a:lnTo>
-                              <a:lnTo>
-                                <a:pt x="800" y="478"/>
-                              </a:lnTo>
-                              <a:lnTo>
-                                <a:pt x="826" y="442"/>
-                              </a:lnTo>
-                              <a:lnTo>
-                                <a:pt x="789" y="415"/>
-                              </a:lnTo>
-                              <a:close/>
-                              <a:moveTo>
-                                <a:pt x="735" y="626"/>
-                              </a:moveTo>
-                              <a:lnTo>
-                                <a:pt x="692" y="626"/>
-                              </a:lnTo>
-                              <a:lnTo>
-                                <a:pt x="720" y="647"/>
-                              </a:lnTo>
-                              <a:lnTo>
-                                <a:pt x="735" y="626"/>
-                              </a:lnTo>
-                              <a:close/>
-                              <a:moveTo>
-                                <a:pt x="625" y="302"/>
-                              </a:moveTo>
-                              <a:lnTo>
-                                <a:pt x="552" y="302"/>
-                              </a:lnTo>
-                              <a:lnTo>
-                                <a:pt x="562" y="305"/>
-                              </a:lnTo>
-                              <a:lnTo>
-                                <a:pt x="571" y="312"/>
-                              </a:lnTo>
-                              <a:lnTo>
-                                <a:pt x="580" y="318"/>
-                              </a:lnTo>
-                              <a:lnTo>
-                                <a:pt x="585" y="326"/>
-                              </a:lnTo>
-                              <a:lnTo>
-                                <a:pt x="588" y="345"/>
-                              </a:lnTo>
-                              <a:lnTo>
-                                <a:pt x="585" y="354"/>
-                              </a:lnTo>
-                              <a:lnTo>
-                                <a:pt x="578" y="364"/>
-                              </a:lnTo>
-                              <a:lnTo>
-                                <a:pt x="572" y="373"/>
-                              </a:lnTo>
-                              <a:lnTo>
-                                <a:pt x="562" y="379"/>
-                              </a:lnTo>
-                              <a:lnTo>
-                                <a:pt x="550" y="384"/>
-                              </a:lnTo>
-                              <a:lnTo>
-                                <a:pt x="540" y="387"/>
-                              </a:lnTo>
-                              <a:lnTo>
-                                <a:pt x="527" y="389"/>
-                              </a:lnTo>
-                              <a:lnTo>
-                                <a:pt x="508" y="392"/>
-                              </a:lnTo>
-                              <a:lnTo>
-                                <a:pt x="457" y="399"/>
-                              </a:lnTo>
-                              <a:lnTo>
-                                <a:pt x="433" y="403"/>
-                              </a:lnTo>
-                              <a:lnTo>
-                                <a:pt x="412" y="408"/>
-                              </a:lnTo>
-                              <a:lnTo>
-                                <a:pt x="396" y="414"/>
-                              </a:lnTo>
-                              <a:lnTo>
-                                <a:pt x="383" y="420"/>
-                              </a:lnTo>
-                              <a:lnTo>
-                                <a:pt x="371" y="428"/>
-                              </a:lnTo>
-                              <a:lnTo>
-                                <a:pt x="360" y="437"/>
-                              </a:lnTo>
-                              <a:lnTo>
-                                <a:pt x="349" y="447"/>
-                              </a:lnTo>
-                              <a:lnTo>
-                                <a:pt x="503" y="559"/>
-                              </a:lnTo>
-                              <a:lnTo>
-                                <a:pt x="533" y="518"/>
-                              </a:lnTo>
-                              <a:lnTo>
-                                <a:pt x="446" y="455"/>
-                              </a:lnTo>
-                              <a:lnTo>
-                                <a:pt x="451" y="452"/>
-                              </a:lnTo>
-                              <a:lnTo>
-                                <a:pt x="457" y="450"/>
-                              </a:lnTo>
-                              <a:lnTo>
-                                <a:pt x="464" y="449"/>
-                              </a:lnTo>
-                              <a:lnTo>
-                                <a:pt x="470" y="448"/>
-                              </a:lnTo>
-                              <a:lnTo>
-                                <a:pt x="480" y="446"/>
-                              </a:lnTo>
-                              <a:lnTo>
-                                <a:pt x="525" y="441"/>
-                              </a:lnTo>
-                              <a:lnTo>
-                                <a:pt x="538" y="439"/>
-                              </a:lnTo>
-                              <a:lnTo>
-                                <a:pt x="550" y="437"/>
-                              </a:lnTo>
-                              <a:lnTo>
-                                <a:pt x="559" y="435"/>
-                              </a:lnTo>
-                              <a:lnTo>
-                                <a:pt x="570" y="431"/>
-                              </a:lnTo>
-                              <a:lnTo>
-                                <a:pt x="580" y="427"/>
-                              </a:lnTo>
-                              <a:lnTo>
-                                <a:pt x="589" y="423"/>
-                              </a:lnTo>
-                              <a:lnTo>
-                                <a:pt x="597" y="418"/>
-                              </a:lnTo>
-                              <a:lnTo>
-                                <a:pt x="608" y="412"/>
-                              </a:lnTo>
-                              <a:lnTo>
-                                <a:pt x="617" y="403"/>
-                              </a:lnTo>
-                              <a:lnTo>
-                                <a:pt x="625" y="393"/>
-                              </a:lnTo>
-                              <a:lnTo>
-                                <a:pt x="633" y="379"/>
-                              </a:lnTo>
-                              <a:lnTo>
-                                <a:pt x="638" y="364"/>
-                              </a:lnTo>
-                              <a:lnTo>
-                                <a:pt x="640" y="349"/>
-                              </a:lnTo>
-                              <a:lnTo>
-                                <a:pt x="638" y="333"/>
-                              </a:lnTo>
-                              <a:lnTo>
-                                <a:pt x="633" y="317"/>
-                              </a:lnTo>
-                              <a:lnTo>
-                                <a:pt x="625" y="303"/>
-                              </a:lnTo>
-                              <a:lnTo>
-                                <a:pt x="625" y="302"/>
-                              </a:lnTo>
-                              <a:close/>
-                              <a:moveTo>
-                                <a:pt x="800" y="478"/>
-                              </a:moveTo>
-                              <a:lnTo>
-                                <a:pt x="734" y="478"/>
-                              </a:lnTo>
-                              <a:lnTo>
-                                <a:pt x="677" y="556"/>
-                              </a:lnTo>
-                              <a:lnTo>
-                                <a:pt x="742" y="556"/>
-                              </a:lnTo>
-                              <a:lnTo>
-                                <a:pt x="800" y="478"/>
-                              </a:lnTo>
-                              <a:close/>
-                              <a:moveTo>
-                                <a:pt x="371" y="131"/>
-                              </a:moveTo>
-                              <a:lnTo>
-                                <a:pt x="353" y="133"/>
-                              </a:lnTo>
-                              <a:lnTo>
-                                <a:pt x="332" y="143"/>
-                              </a:lnTo>
-                              <a:lnTo>
-                                <a:pt x="309" y="159"/>
-                              </a:lnTo>
-                              <a:lnTo>
-                                <a:pt x="286" y="181"/>
-                              </a:lnTo>
-                              <a:lnTo>
-                                <a:pt x="263" y="210"/>
-                              </a:lnTo>
-                              <a:lnTo>
-                                <a:pt x="242" y="241"/>
-                              </a:lnTo>
-                              <a:lnTo>
-                                <a:pt x="227" y="270"/>
-                              </a:lnTo>
-                              <a:lnTo>
-                                <a:pt x="219" y="295"/>
-                              </a:lnTo>
-                              <a:lnTo>
-                                <a:pt x="217" y="314"/>
-                              </a:lnTo>
-                              <a:lnTo>
-                                <a:pt x="217" y="317"/>
-                              </a:lnTo>
-                              <a:lnTo>
-                                <a:pt x="220" y="336"/>
-                              </a:lnTo>
-                              <a:lnTo>
-                                <a:pt x="226" y="353"/>
-                              </a:lnTo>
-                              <a:lnTo>
-                                <a:pt x="237" y="368"/>
-                              </a:lnTo>
-                              <a:lnTo>
-                                <a:pt x="252" y="382"/>
-                              </a:lnTo>
-                              <a:lnTo>
-                                <a:pt x="269" y="392"/>
-                              </a:lnTo>
-                              <a:lnTo>
-                                <a:pt x="286" y="397"/>
-                              </a:lnTo>
-                              <a:lnTo>
-                                <a:pt x="303" y="399"/>
-                              </a:lnTo>
-                              <a:lnTo>
-                                <a:pt x="321" y="396"/>
-                              </a:lnTo>
-                              <a:lnTo>
-                                <a:pt x="343" y="387"/>
-                              </a:lnTo>
-                              <a:lnTo>
-                                <a:pt x="365" y="371"/>
-                              </a:lnTo>
-                              <a:lnTo>
-                                <a:pt x="385" y="351"/>
-                              </a:lnTo>
-                              <a:lnTo>
-                                <a:pt x="290" y="351"/>
-                              </a:lnTo>
-                              <a:lnTo>
-                                <a:pt x="284" y="349"/>
-                              </a:lnTo>
-                              <a:lnTo>
-                                <a:pt x="278" y="345"/>
-                              </a:lnTo>
-                              <a:lnTo>
-                                <a:pt x="273" y="341"/>
-                              </a:lnTo>
-                              <a:lnTo>
-                                <a:pt x="270" y="336"/>
-                              </a:lnTo>
-                              <a:lnTo>
-                                <a:pt x="268" y="330"/>
-                              </a:lnTo>
-                              <a:lnTo>
-                                <a:pt x="266" y="324"/>
-                              </a:lnTo>
-                              <a:lnTo>
-                                <a:pt x="268" y="314"/>
-                              </a:lnTo>
-                              <a:lnTo>
-                                <a:pt x="272" y="302"/>
-                              </a:lnTo>
-                              <a:lnTo>
-                                <a:pt x="277" y="292"/>
-                              </a:lnTo>
-                              <a:lnTo>
-                                <a:pt x="285" y="279"/>
-                              </a:lnTo>
-                              <a:lnTo>
-                                <a:pt x="295" y="263"/>
-                              </a:lnTo>
-                              <a:lnTo>
-                                <a:pt x="309" y="244"/>
-                              </a:lnTo>
-                              <a:lnTo>
-                                <a:pt x="323" y="226"/>
-                              </a:lnTo>
-                              <a:lnTo>
-                                <a:pt x="335" y="210"/>
-                              </a:lnTo>
-                              <a:lnTo>
-                                <a:pt x="346" y="199"/>
-                              </a:lnTo>
-                              <a:lnTo>
-                                <a:pt x="355" y="190"/>
-                              </a:lnTo>
-                              <a:lnTo>
-                                <a:pt x="364" y="183"/>
-                              </a:lnTo>
-                              <a:lnTo>
-                                <a:pt x="371" y="179"/>
-                              </a:lnTo>
-                              <a:lnTo>
-                                <a:pt x="378" y="179"/>
-                              </a:lnTo>
-                              <a:lnTo>
-                                <a:pt x="385" y="179"/>
-                              </a:lnTo>
-                              <a:lnTo>
-                                <a:pt x="449" y="179"/>
-                              </a:lnTo>
-                              <a:lnTo>
-                                <a:pt x="448" y="175"/>
-                              </a:lnTo>
-                              <a:lnTo>
-                                <a:pt x="437" y="161"/>
-                              </a:lnTo>
-                              <a:lnTo>
-                                <a:pt x="422" y="148"/>
-                              </a:lnTo>
-                              <a:lnTo>
-                                <a:pt x="406" y="138"/>
-                              </a:lnTo>
-                              <a:lnTo>
-                                <a:pt x="389" y="132"/>
-                              </a:lnTo>
-                              <a:lnTo>
-                                <a:pt x="371" y="131"/>
-                              </a:lnTo>
-                              <a:close/>
-                              <a:moveTo>
-                                <a:pt x="449" y="179"/>
-                              </a:moveTo>
-                              <a:lnTo>
-                                <a:pt x="385" y="179"/>
-                              </a:lnTo>
-                              <a:lnTo>
-                                <a:pt x="391" y="180"/>
-                              </a:lnTo>
-                              <a:lnTo>
-                                <a:pt x="396" y="184"/>
-                              </a:lnTo>
-                              <a:lnTo>
-                                <a:pt x="401" y="188"/>
-                              </a:lnTo>
-                              <a:lnTo>
-                                <a:pt x="405" y="193"/>
-                              </a:lnTo>
-                              <a:lnTo>
-                                <a:pt x="406" y="200"/>
-                              </a:lnTo>
-                              <a:lnTo>
-                                <a:pt x="408" y="206"/>
-                              </a:lnTo>
-                              <a:lnTo>
-                                <a:pt x="406" y="215"/>
-                              </a:lnTo>
-                              <a:lnTo>
-                                <a:pt x="402" y="227"/>
-                              </a:lnTo>
-                              <a:lnTo>
-                                <a:pt x="397" y="238"/>
-                              </a:lnTo>
-                              <a:lnTo>
-                                <a:pt x="389" y="251"/>
-                              </a:lnTo>
-                              <a:lnTo>
-                                <a:pt x="379" y="267"/>
-                              </a:lnTo>
-                              <a:lnTo>
-                                <a:pt x="366" y="286"/>
-                              </a:lnTo>
-                              <a:lnTo>
-                                <a:pt x="352" y="304"/>
-                              </a:lnTo>
-                              <a:lnTo>
-                                <a:pt x="339" y="319"/>
-                              </a:lnTo>
-                              <a:lnTo>
-                                <a:pt x="329" y="331"/>
-                              </a:lnTo>
-                              <a:lnTo>
-                                <a:pt x="319" y="339"/>
-                              </a:lnTo>
-                              <a:lnTo>
-                                <a:pt x="311" y="346"/>
-                              </a:lnTo>
-                              <a:lnTo>
-                                <a:pt x="303" y="350"/>
-                              </a:lnTo>
-                              <a:lnTo>
-                                <a:pt x="296" y="351"/>
-                              </a:lnTo>
-                              <a:lnTo>
-                                <a:pt x="290" y="351"/>
-                              </a:lnTo>
-                              <a:lnTo>
-                                <a:pt x="385" y="351"/>
-                              </a:lnTo>
-                              <a:lnTo>
-                                <a:pt x="388" y="348"/>
-                              </a:lnTo>
-                              <a:lnTo>
-                                <a:pt x="411" y="319"/>
-                              </a:lnTo>
-                              <a:lnTo>
-                                <a:pt x="432" y="288"/>
-                              </a:lnTo>
-                              <a:lnTo>
-                                <a:pt x="447" y="259"/>
-                              </a:lnTo>
-                              <a:lnTo>
-                                <a:pt x="455" y="233"/>
-                              </a:lnTo>
-                              <a:lnTo>
-                                <a:pt x="457" y="209"/>
-                              </a:lnTo>
-                              <a:lnTo>
-                                <a:pt x="454" y="192"/>
-                              </a:lnTo>
-                              <a:lnTo>
-                                <a:pt x="449" y="179"/>
-                              </a:lnTo>
-                              <a:close/>
-                              <a:moveTo>
-                                <a:pt x="535" y="254"/>
-                              </a:moveTo>
-                              <a:lnTo>
-                                <a:pt x="519" y="257"/>
-                              </a:lnTo>
-                              <a:lnTo>
-                                <a:pt x="504" y="263"/>
-                              </a:lnTo>
-                              <a:lnTo>
-                                <a:pt x="488" y="274"/>
-                              </a:lnTo>
-                              <a:lnTo>
-                                <a:pt x="473" y="288"/>
-                              </a:lnTo>
-                              <a:lnTo>
-                                <a:pt x="513" y="325"/>
-                              </a:lnTo>
-                              <a:lnTo>
-                                <a:pt x="524" y="312"/>
-                              </a:lnTo>
-                              <a:lnTo>
-                                <a:pt x="533" y="306"/>
-                              </a:lnTo>
-                              <a:lnTo>
-                                <a:pt x="552" y="302"/>
-                              </a:lnTo>
-                              <a:lnTo>
-                                <a:pt x="625" y="302"/>
-                              </a:lnTo>
-                              <a:lnTo>
-                                <a:pt x="614" y="289"/>
-                              </a:lnTo>
-                              <a:lnTo>
-                                <a:pt x="598" y="276"/>
-                              </a:lnTo>
-                              <a:lnTo>
-                                <a:pt x="583" y="266"/>
-                              </a:lnTo>
-                              <a:lnTo>
-                                <a:pt x="567" y="259"/>
-                              </a:lnTo>
-                              <a:lnTo>
-                                <a:pt x="551" y="255"/>
-                              </a:lnTo>
-                              <a:lnTo>
-                                <a:pt x="535" y="254"/>
-                              </a:lnTo>
-                              <a:close/>
-                              <a:moveTo>
-                                <a:pt x="276" y="48"/>
-                              </a:moveTo>
-                              <a:lnTo>
-                                <a:pt x="203" y="48"/>
-                              </a:lnTo>
-                              <a:lnTo>
-                                <a:pt x="212" y="50"/>
-                              </a:lnTo>
-                              <a:lnTo>
-                                <a:pt x="222" y="57"/>
-                              </a:lnTo>
-                              <a:lnTo>
-                                <a:pt x="231" y="64"/>
-                              </a:lnTo>
-                              <a:lnTo>
-                                <a:pt x="236" y="72"/>
-                              </a:lnTo>
-                              <a:lnTo>
-                                <a:pt x="238" y="81"/>
-                              </a:lnTo>
-                              <a:lnTo>
-                                <a:pt x="239" y="90"/>
-                              </a:lnTo>
-                              <a:lnTo>
-                                <a:pt x="236" y="99"/>
-                              </a:lnTo>
-                              <a:lnTo>
-                                <a:pt x="229" y="109"/>
-                              </a:lnTo>
-                              <a:lnTo>
-                                <a:pt x="223" y="118"/>
-                              </a:lnTo>
-                              <a:lnTo>
-                                <a:pt x="213" y="125"/>
-                              </a:lnTo>
-                              <a:lnTo>
-                                <a:pt x="200" y="130"/>
-                              </a:lnTo>
-                              <a:lnTo>
-                                <a:pt x="191" y="132"/>
-                              </a:lnTo>
-                              <a:lnTo>
-                                <a:pt x="178" y="135"/>
-                              </a:lnTo>
-                              <a:lnTo>
-                                <a:pt x="159" y="137"/>
-                              </a:lnTo>
-                              <a:lnTo>
-                                <a:pt x="108" y="144"/>
-                              </a:lnTo>
-                              <a:lnTo>
-                                <a:pt x="83" y="149"/>
-                              </a:lnTo>
-                              <a:lnTo>
-                                <a:pt x="63" y="154"/>
-                              </a:lnTo>
-                              <a:lnTo>
-                                <a:pt x="47" y="159"/>
-                              </a:lnTo>
-                              <a:lnTo>
-                                <a:pt x="34" y="166"/>
-                              </a:lnTo>
-                              <a:lnTo>
-                                <a:pt x="22" y="173"/>
-                              </a:lnTo>
-                              <a:lnTo>
-                                <a:pt x="11" y="182"/>
-                              </a:lnTo>
-                              <a:lnTo>
-                                <a:pt x="0" y="192"/>
-                              </a:lnTo>
-                              <a:lnTo>
-                                <a:pt x="154" y="304"/>
-                              </a:lnTo>
-                              <a:lnTo>
-                                <a:pt x="184" y="264"/>
-                              </a:lnTo>
-                              <a:lnTo>
-                                <a:pt x="97" y="200"/>
-                              </a:lnTo>
-                              <a:lnTo>
-                                <a:pt x="102" y="198"/>
-                              </a:lnTo>
-                              <a:lnTo>
-                                <a:pt x="108" y="196"/>
-                              </a:lnTo>
-                              <a:lnTo>
-                                <a:pt x="115" y="194"/>
-                              </a:lnTo>
-                              <a:lnTo>
-                                <a:pt x="121" y="193"/>
-                              </a:lnTo>
-                              <a:lnTo>
-                                <a:pt x="131" y="192"/>
-                              </a:lnTo>
-                              <a:lnTo>
-                                <a:pt x="176" y="186"/>
-                              </a:lnTo>
-                              <a:lnTo>
-                                <a:pt x="189" y="184"/>
-                              </a:lnTo>
-                              <a:lnTo>
-                                <a:pt x="201" y="182"/>
-                              </a:lnTo>
-                              <a:lnTo>
-                                <a:pt x="209" y="180"/>
-                              </a:lnTo>
-                              <a:lnTo>
-                                <a:pt x="221" y="177"/>
-                              </a:lnTo>
-                              <a:lnTo>
-                                <a:pt x="231" y="173"/>
-                              </a:lnTo>
-                              <a:lnTo>
-                                <a:pt x="240" y="168"/>
-                              </a:lnTo>
-                              <a:lnTo>
-                                <a:pt x="248" y="164"/>
-                              </a:lnTo>
-                              <a:lnTo>
-                                <a:pt x="259" y="157"/>
-                              </a:lnTo>
-                              <a:lnTo>
-                                <a:pt x="268" y="149"/>
-                              </a:lnTo>
-                              <a:lnTo>
-                                <a:pt x="275" y="138"/>
-                              </a:lnTo>
-                              <a:lnTo>
-                                <a:pt x="284" y="124"/>
-                              </a:lnTo>
-                              <a:lnTo>
-                                <a:pt x="289" y="110"/>
-                              </a:lnTo>
-                              <a:lnTo>
-                                <a:pt x="291" y="94"/>
-                              </a:lnTo>
-                              <a:lnTo>
-                                <a:pt x="289" y="79"/>
-                              </a:lnTo>
-                              <a:lnTo>
-                                <a:pt x="284" y="63"/>
-                              </a:lnTo>
-                              <a:lnTo>
-                                <a:pt x="276" y="48"/>
-                              </a:lnTo>
-                              <a:close/>
-                              <a:moveTo>
-                                <a:pt x="186" y="0"/>
-                              </a:moveTo>
-                              <a:lnTo>
-                                <a:pt x="170" y="2"/>
-                              </a:lnTo>
-                              <a:lnTo>
-                                <a:pt x="155" y="9"/>
-                              </a:lnTo>
-                              <a:lnTo>
-                                <a:pt x="139" y="19"/>
-                              </a:lnTo>
-                              <a:lnTo>
-                                <a:pt x="124" y="34"/>
-                              </a:lnTo>
-                              <a:lnTo>
-                                <a:pt x="164" y="70"/>
-                              </a:lnTo>
-                              <a:lnTo>
-                                <a:pt x="174" y="58"/>
-                              </a:lnTo>
-                              <a:lnTo>
-                                <a:pt x="184" y="51"/>
-                              </a:lnTo>
-                              <a:lnTo>
-                                <a:pt x="203" y="48"/>
-                              </a:lnTo>
-                              <a:lnTo>
-                                <a:pt x="276" y="48"/>
-                              </a:lnTo>
-                              <a:lnTo>
-                                <a:pt x="264" y="34"/>
-                              </a:lnTo>
-                              <a:lnTo>
-                                <a:pt x="249" y="22"/>
-                              </a:lnTo>
-                              <a:lnTo>
-                                <a:pt x="234" y="12"/>
-                              </a:lnTo>
-                              <a:lnTo>
-                                <a:pt x="218" y="5"/>
-                              </a:lnTo>
-                              <a:lnTo>
-                                <a:pt x="202" y="1"/>
-                              </a:lnTo>
-                              <a:lnTo>
-                                <a:pt x="186" y="0"/>
-                              </a:lnTo>
-                              <a:close/>
-                            </a:path>
-                          </a:pathLst>
-                        </a:custGeom>
-                        <a:solidFill>
-                          <a:srgbClr val="000000"/>
-                        </a:solidFill>
-                        <a:ln>
-                          <a:noFill/>
-                        </a:ln>
-                        <a:extLst>
-                          <a:ext uri="{91240B29-F687-4F45-9708-019B960494DF}">
-                            <a14:hiddenLine xmlns:a14="http://schemas.microsoft.com/office/drawing/2010/main" w="9525">
-                              <a:solidFill>
-                                <a:srgbClr val="000000"/>
-                              </a:solidFill>
-                              <a:round/>
-                              <a:headEnd/>
-                              <a:tailEnd/>
-                            </a14:hiddenLine>
-                          </a:ext>
-                        </a:extLst>
-                      </wps:spPr>
-                      <wps:bodyPr rot="0" vert="horz" wrap="square" lIns="91440" tIns="45720" rIns="91440" bIns="45720" anchor="t" anchorCtr="0" upright="1">
-                        <a:noAutofit/>
-                      </wps:bodyPr>
-                    </wps:wsp>
-                  </a:graphicData>
-                </a:graphic>
-              </wp:anchor>
-            </w:drawing>
-          </mc:Choice>
-          <mc:Fallback xmlns:oel="http://schemas.microsoft.com/office/2019/extlst">
-            <w:pict>
-              <v:shape w14:anchorId="07D40F98" id="AutoShape 54" o:spid="_x0000_s1026" style="position:absolute;margin-left:430.7pt;margin-top:-25.75pt;width:41.3pt;height:33.6pt;z-index:251669504;visibility:visible;mso-wrap-style:square;mso-wrap-distance-left:9pt;mso-wrap-distance-top:0;mso-wrap-distance-right:9pt;mso-wrap-distance-bottom:0;mso-position-horizontal:absolute;mso-position-horizontal-relative:text;mso-position-vertical:absolute;mso-position-vertical-relative:text;v-text-anchor:top" coordsize="826,672" o:gfxdata="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" path="m789,415l584,488r-28,38l649,595r-33,46l658,672r34,-46l735,626r13,-18l720,587r22,-31l677,556,625,518,734,478r66,l826,442,789,415xm735,626r-43,l720,647r15,-21xm625,302r-73,l562,305r9,7l580,318r5,8l588,345r-3,9l578,364r-6,9l562,379r-12,5l540,387r-13,2l508,392r-51,7l433,403r-21,5l396,414r-13,6l371,428r-11,9l349,447,503,559r30,-41l446,455r5,-3l457,450r7,-1l470,448r10,-2l525,441r13,-2l550,437r9,-2l570,431r10,-4l589,423r8,-5l608,412r9,-9l625,393r8,-14l638,364r2,-15l638,333r-5,-16l625,303r,-1xm800,478r-66,l677,556r65,l800,478xm371,131r-18,2l332,143r-23,16l286,181r-23,29l242,241r-15,29l219,295r-2,19l217,317r3,19l226,353r11,15l252,382r17,10l286,397r17,2l321,396r22,-9l365,371r20,-20l290,351r-6,-2l278,345r-5,-4l270,336r-2,-6l266,324r2,-10l272,302r5,-10l285,279r10,-16l309,244r14,-18l335,210r11,-11l355,190r9,-7l371,179r7,l385,179r64,l448,175,437,161,422,148,406,138r-17,-6l371,131xm449,179r-64,l391,180r5,4l401,188r4,5l406,200r2,6l406,215r-4,12l397,238r-8,13l379,267r-13,19l352,304r-13,15l329,331r-10,8l311,346r-8,4l296,351r-6,l385,351r3,-3l411,319r21,-31l447,259r8,-26l457,209r-3,-17l449,179xm535,254r-16,3l504,263r-16,11l473,288r40,37l524,312r9,-6l552,302r73,l614,289,598,276,583,266r-16,-7l551,255r-16,-1xm276,48r-73,l212,50r10,7l231,64r5,8l238,81r1,9l236,99r-7,10l223,118r-10,7l200,130r-9,2l178,135r-19,2l108,144r-25,5l63,154r-16,5l34,166r-12,7l11,182,,192,154,304r30,-40l97,200r5,-2l108,196r7,-2l121,193r10,-1l176,186r13,-2l201,182r8,-2l221,177r10,-4l240,168r8,-4l259,157r9,-8l275,138r9,-14l289,110r2,-16l289,79,284,63,276,48xm186,l170,2,155,9,139,19,124,34r40,36l174,58r10,-7l203,48r73,l264,34,249,22,234,12,218,5,202,1,186,xe" fillcolor="black" stroked="f">
-                <v:path arrowok="t" o:connecttype="custom" o:connectlocs="412115,1024255;466725,1043940;429895,999490;524510,927100;457200,1057275;356870,840105;373380,865505;356870,887095;322580,895350;251460,909320;221615,930275;286385,933450;304800,929640;354965,922655;379095,911860;401955,887095;401955,847725;466090,949960;235585,729615;181610,761365;139065,833755;143510,870585;181610,898525;231775,882015;176530,865505;168910,852170;180975,823595;212725,779780;235585,760095;284480,757555;247015,730250;248285,760730;257810,773430;252095,797560;223520,839470;197485,866140;244475,869315;283845,810895;285115,760095;309880,820420;338455,840740;379730,821690;339725,807720;140970,682625;151765,703580;135255,725805;100965,733425;29845,747395;0,768350;64770,772160;83185,768350;132715,760730;157480,750570;180340,725170;180340,686435;107950,647700;104140,690880;175260,676910;138430,649605" o:connectangles="0,0,0,0,0,0,0,0,0,0,0,0,0,0,0,0,0,0,0,0,0,0,0,0,0,0,0,0,0,0,0,0,0,0,0,0,0,0,0,0,0,0,0,0,0,0,0,0,0,0,0,0,0,0,0,0,0,0,0"/>
-              </v:shape>
-            </w:pict>
-          </mc:Fallback>
-        </mc:AlternateContent>
+        <w:fldChar w:fldCharType="begin"/>
       </w:r>
-      <w:bookmarkStart w:id="2" w:name="_Hlk145682746"/>
-      <w:bookmarkEnd w:id="2"/>
+      <w:r>
+        <w:instrText xml:space="preserve"> DOCVARIABLE  anio  \* MERGEFORMAT </w:instrText>
+      </w:r>
+      <w:r>
+        <w:fldChar w:fldCharType="end"/>
+      </w:r>
     </w:p>
     <w:p>
       <w:pPr>
@@ -2052,7 +1000,7 @@
           <w:sz w:val="72"/>
         </w:rPr>
       </w:pPr>
-      <w:bookmarkStart w:id="3" w:name="_Hlk145580746"/>
+      <w:bookmarkStart w:id="2" w:name="_Hlk145580746"/>
     </w:p>
     <w:p>
       <w:pPr>
@@ -2751,7 +1699,7 @@
         </w:rPr>
         <w:t>}</w:t>
       </w:r>
-      <w:bookmarkEnd w:id="3"/>
+      <w:bookmarkEnd w:id="2"/>
     </w:p>
     <w:p>
       <w:pPr>
@@ -2781,7 +1729,7 @@
 </file>
 
 <file path=word/endnotes.xml><?xml version="1.0" encoding="utf-8"?>
-<w:endnotes xmlns:wpc="http://schemas.microsoft.com/office/word/2010/wordprocessingCanvas" xmlns:cx="http://schemas.microsoft.com/office/drawing/2014/chartex" xmlns:cx1="http://schemas.microsoft.com/office/drawing/2015/9/8/chartex" xmlns:cx2="http://schemas.microsoft.com/office/drawing/2015/10/21/chartex" xmlns:cx3="http://schemas.microsoft.com/office/drawing/2016/5/9/chartex" xmlns:cx4="http://schemas.microsoft.com/office/drawing/2016/5/10/chartex" xmlns:cx5="http://schemas.microsoft.com/office/drawing/2016/5/11/chartex" xmlns:cx6="http://schemas.microsoft.com/office/drawing/2016/5/12/chartex" xmlns:cx7="http://schemas.microsoft.com/office/drawing/2016/5/13/chartex" xmlns:cx8="http://schemas.microsoft.com/office/drawing/2016/5/14/chartex" xmlns:mc="http://schemas.openxmlformats.org/markup-compatibility/2006" xmlns:aink="http://schemas.microsoft.com/office/drawing/2016/ink" xmlns:am3d="http://schemas.microsoft.com/office/drawing/2017/model3d" xmlns:o="urn:schemas-microsoft-com:office:office" xmlns:r="http://schemas.openxmlformats.org/officeDocument/2006/relationships" xmlns:m="http://schemas.openxmlformats.org/officeDocument/2006/math" xmlns:v="urn:schemas-microsoft-com:vml" xmlns:wp14="http://schemas.microsoft.com/office/word/2010/wordprocessingDrawing" xmlns:wp="http://schemas.openxmlformats.org/drawingml/2006/wordprocessingDrawing" xmlns:w10="urn:schemas-microsoft-com:office:word" xmlns:w="http://schemas.openxmlformats.org/wordprocessingml/2006/main" xmlns:w14="http://schemas.microsoft.com/office/word/2010/wordml" xmlns:w15="http://schemas.microsoft.com/office/word/2012/wordml" xmlns:w16cex="http://schemas.microsoft.com/office/word/2018/wordml/cex" xmlns:w16cid="http://schemas.microsoft.com/office/word/2016/wordml/cid" xmlns:w16="http://schemas.microsoft.com/office/word/2018/wordml" xmlns:w16sdtdh="http://schemas.microsoft.com/office/word/2020/wordml/sdtdatahash" xmlns:w16se="http://schemas.microsoft.com/office/word/2015/wordml/symex" xmlns:wpg="http://schemas.microsoft.com/office/word/2010/wordprocessingGroup" xmlns:wpi="http://schemas.microsoft.com/office/word/2010/wordprocessingInk" xmlns:wne="http://schemas.microsoft.com/office/word/2006/wordml" xmlns:wps="http://schemas.microsoft.com/office/word/2010/wordprocessingShape" mc:Ignorable="w14 w15 w16se w16cid w16 w16cex w16sdtdh wp14">
+<w:endnotes xmlns:wpc="http://schemas.microsoft.com/office/word/2010/wordprocessingCanvas" xmlns:cx="http://schemas.microsoft.com/office/drawing/2014/chartex" xmlns:cx1="http://schemas.microsoft.com/office/drawing/2015/9/8/chartex" xmlns:cx2="http://schemas.microsoft.com/office/drawing/2015/10/21/chartex" xmlns:cx3="http://schemas.microsoft.com/office/drawing/2016/5/9/chartex" xmlns:cx4="http://schemas.microsoft.com/office/drawing/2016/5/10/chartex" xmlns:cx5="http://schemas.microsoft.com/office/drawing/2016/5/11/chartex" xmlns:cx6="http://schemas.microsoft.com/office/drawing/2016/5/12/chartex" xmlns:cx7="http://schemas.microsoft.com/office/drawing/2016/5/13/chartex" xmlns:cx8="http://schemas.microsoft.com/office/drawing/2016/5/14/chartex" xmlns:mc="http://schemas.openxmlformats.org/markup-compatibility/2006" xmlns:aink="http://schemas.microsoft.com/office/drawing/2016/ink" xmlns:am3d="http://schemas.microsoft.com/office/drawing/2017/model3d" xmlns:o="urn:schemas-microsoft-com:office:office" xmlns:oel="http://schemas.microsoft.com/office/2019/extlst" xmlns:r="http://schemas.openxmlformats.org/officeDocument/2006/relationships" xmlns:m="http://schemas.openxmlformats.org/officeDocument/2006/math" xmlns:v="urn:schemas-microsoft-com:vml" xmlns:wp14="http://schemas.microsoft.com/office/word/2010/wordprocessingDrawing" xmlns:wp="http://schemas.openxmlformats.org/drawingml/2006/wordprocessingDrawing" xmlns:w10="urn:schemas-microsoft-com:office:word" xmlns:w="http://schemas.openxmlformats.org/wordprocessingml/2006/main" xmlns:w14="http://schemas.microsoft.com/office/word/2010/wordml" xmlns:w15="http://schemas.microsoft.com/office/word/2012/wordml" xmlns:w16cex="http://schemas.microsoft.com/office/word/2018/wordml/cex" xmlns:w16cid="http://schemas.microsoft.com/office/word/2016/wordml/cid" xmlns:w16="http://schemas.microsoft.com/office/word/2018/wordml" xmlns:w16du="http://schemas.microsoft.com/office/word/2023/wordml/word16du" xmlns:w16sdtdh="http://schemas.microsoft.com/office/word/2020/wordml/sdtdatahash" xmlns:w16sdtfl="http://schemas.microsoft.com/office/word/2024/wordml/sdtformatlock" xmlns:w16se="http://schemas.microsoft.com/office/word/2015/wordml/symex" xmlns:wpg="http://schemas.microsoft.com/office/word/2010/wordprocessingGroup" xmlns:wpi="http://schemas.microsoft.com/office/word/2010/wordprocessingInk" xmlns:wne="http://schemas.microsoft.com/office/word/2006/wordml" xmlns:wps="http://schemas.microsoft.com/office/word/2010/wordprocessingShape" mc:Ignorable="w14 w15 w16se w16cid w16 w16cex w16sdtdh w16sdtfl w16du wp14">
   <w:endnote w:type="separator" w:id="-1">
     <w:p>
       <w:r>
@@ -2800,7 +1748,7 @@
 </file>
 
 <file path=word/footer1.xml><?xml version="1.0" encoding="utf-8"?>
-<w:ftr xmlns:wpc="http://schemas.microsoft.com/office/word/2010/wordprocessingCanvas" xmlns:cx="http://schemas.microsoft.com/office/drawing/2014/chartex" xmlns:cx1="http://schemas.microsoft.com/office/drawing/2015/9/8/chartex" xmlns:cx2="http://schemas.microsoft.com/office/drawing/2015/10/21/chartex" xmlns:cx3="http://schemas.microsoft.com/office/drawing/2016/5/9/chartex" xmlns:cx4="http://schemas.microsoft.com/office/drawing/2016/5/10/chartex" xmlns:cx5="http://schemas.microsoft.com/office/drawing/2016/5/11/chartex" xmlns:cx6="http://schemas.microsoft.com/office/drawing/2016/5/12/chartex" xmlns:cx7="http://schemas.microsoft.com/office/drawing/2016/5/13/chartex" xmlns:cx8="http://schemas.microsoft.com/office/drawing/2016/5/14/chartex" xmlns:mc="http://schemas.openxmlformats.org/markup-compatibility/2006" xmlns:aink="http://schemas.microsoft.com/office/drawing/2016/ink" xmlns:am3d="http://schemas.microsoft.com/office/drawing/2017/model3d" xmlns:o="urn:schemas-microsoft-com:office:office" xmlns:r="http://schemas.openxmlformats.org/officeDocument/2006/relationships" xmlns:m="http://schemas.openxmlformats.org/officeDocument/2006/math" xmlns:v="urn:schemas-microsoft-com:vml" xmlns:wp14="http://schemas.microsoft.com/office/word/2010/wordprocessingDrawing" xmlns:wp="http://schemas.openxmlformats.org/drawingml/2006/wordprocessingDrawing" xmlns:w10="urn:schemas-microsoft-com:office:word" xmlns:w="http://schemas.openxmlformats.org/wordprocessingml/2006/main" xmlns:w14="http://schemas.microsoft.com/office/word/2010/wordml" xmlns:w15="http://schemas.microsoft.com/office/word/2012/wordml" xmlns:w16cex="http://schemas.microsoft.com/office/word/2018/wordml/cex" xmlns:w16cid="http://schemas.microsoft.com/office/word/2016/wordml/cid" xmlns:w16="http://schemas.microsoft.com/office/word/2018/wordml" xmlns:w16sdtdh="http://schemas.microsoft.com/office/word/2020/wordml/sdtdatahash" xmlns:w16se="http://schemas.microsoft.com/office/word/2015/wordml/symex" xmlns:wpg="http://schemas.microsoft.com/office/word/2010/wordprocessingGroup" xmlns:wpi="http://schemas.microsoft.com/office/word/2010/wordprocessingInk" xmlns:wne="http://schemas.microsoft.com/office/word/2006/wordml" xmlns:wps="http://schemas.microsoft.com/office/word/2010/wordprocessingShape" mc:Ignorable="w14 w15 w16se w16cid w16 w16cex w16sdtdh wp14">
+<w:ftr xmlns:wpc="http://schemas.microsoft.com/office/word/2010/wordprocessingCanvas" xmlns:cx="http://schemas.microsoft.com/office/drawing/2014/chartex" xmlns:cx1="http://schemas.microsoft.com/office/drawing/2015/9/8/chartex" xmlns:cx2="http://schemas.microsoft.com/office/drawing/2015/10/21/chartex" xmlns:cx3="http://schemas.microsoft.com/office/drawing/2016/5/9/chartex" xmlns:cx4="http://schemas.microsoft.com/office/drawing/2016/5/10/chartex" xmlns:cx5="http://schemas.microsoft.com/office/drawing/2016/5/11/chartex" xmlns:cx6="http://schemas.microsoft.com/office/drawing/2016/5/12/chartex" xmlns:cx7="http://schemas.microsoft.com/office/drawing/2016/5/13/chartex" xmlns:cx8="http://schemas.microsoft.com/office/drawing/2016/5/14/chartex" xmlns:mc="http://schemas.openxmlformats.org/markup-compatibility/2006" xmlns:aink="http://schemas.microsoft.com/office/drawing/2016/ink" xmlns:am3d="http://schemas.microsoft.com/office/drawing/2017/model3d" xmlns:o="urn:schemas-microsoft-com:office:office" xmlns:oel="http://schemas.microsoft.com/office/2019/extlst" xmlns:r="http://schemas.openxmlformats.org/officeDocument/2006/relationships" xmlns:m="http://schemas.openxmlformats.org/officeDocument/2006/math" xmlns:v="urn:schemas-microsoft-com:vml" xmlns:wp14="http://schemas.microsoft.com/office/word/2010/wordprocessingDrawing" xmlns:wp="http://schemas.openxmlformats.org/drawingml/2006/wordprocessingDrawing" xmlns:w10="urn:schemas-microsoft-com:office:word" xmlns:w="http://schemas.openxmlformats.org/wordprocessingml/2006/main" xmlns:w14="http://schemas.microsoft.com/office/word/2010/wordml" xmlns:w15="http://schemas.microsoft.com/office/word/2012/wordml" xmlns:w16cex="http://schemas.microsoft.com/office/word/2018/wordml/cex" xmlns:w16cid="http://schemas.microsoft.com/office/word/2016/wordml/cid" xmlns:w16="http://schemas.microsoft.com/office/word/2018/wordml" xmlns:w16du="http://schemas.microsoft.com/office/word/2023/wordml/word16du" xmlns:w16sdtdh="http://schemas.microsoft.com/office/word/2020/wordml/sdtdatahash" xmlns:w16sdtfl="http://schemas.microsoft.com/office/word/2024/wordml/sdtformatlock" xmlns:w16se="http://schemas.microsoft.com/office/word/2015/wordml/symex" xmlns:wpg="http://schemas.microsoft.com/office/word/2010/wordprocessingGroup" xmlns:wpi="http://schemas.microsoft.com/office/word/2010/wordprocessingInk" xmlns:wne="http://schemas.microsoft.com/office/word/2006/wordml" xmlns:wps="http://schemas.microsoft.com/office/word/2010/wordprocessingShape" mc:Ignorable="w14 w15 w16se w16cid w16 w16cex w16sdtdh w16sdtfl w16du wp14">
   <w:p/>
   <w:tbl>
     <w:tblPr>
@@ -2896,7 +1844,7 @@
 </file>
 
 <file path=word/footnotes.xml><?xml version="1.0" encoding="utf-8"?>
-<w:footnotes xmlns:wpc="http://schemas.microsoft.com/office/word/2010/wordprocessingCanvas" xmlns:cx="http://schemas.microsoft.com/office/drawing/2014/chartex" xmlns:cx1="http://schemas.microsoft.com/office/drawing/2015/9/8/chartex" xmlns:cx2="http://schemas.microsoft.com/office/drawing/2015/10/21/chartex" xmlns:cx3="http://schemas.microsoft.com/office/drawing/2016/5/9/chartex" xmlns:cx4="http://schemas.microsoft.com/office/drawing/2016/5/10/chartex" xmlns:cx5="http://schemas.microsoft.com/office/drawing/2016/5/11/chartex" xmlns:cx6="http://schemas.microsoft.com/office/drawing/2016/5/12/chartex" xmlns:cx7="http://schemas.microsoft.com/office/drawing/2016/5/13/chartex" xmlns:cx8="http://schemas.microsoft.com/office/drawing/2016/5/14/chartex" xmlns:mc="http://schemas.openxmlformats.org/markup-compatibility/2006" xmlns:aink="http://schemas.microsoft.com/office/drawing/2016/ink" xmlns:am3d="http://schemas.microsoft.com/office/drawing/2017/model3d" xmlns:o="urn:schemas-microsoft-com:office:office" xmlns:r="http://schemas.openxmlformats.org/officeDocument/2006/relationships" xmlns:m="http://schemas.openxmlformats.org/officeDocument/2006/math" xmlns:v="urn:schemas-microsoft-com:vml" xmlns:wp14="http://schemas.microsoft.com/office/word/2010/wordprocessingDrawing" xmlns:wp="http://schemas.openxmlformats.org/drawingml/2006/wordprocessingDrawing" xmlns:w10="urn:schemas-microsoft-com:office:word" xmlns:w="http://schemas.openxmlformats.org/wordprocessingml/2006/main" xmlns:w14="http://schemas.microsoft.com/office/word/2010/wordml" xmlns:w15="http://schemas.microsoft.com/office/word/2012/wordml" xmlns:w16cex="http://schemas.microsoft.com/office/word/2018/wordml/cex" xmlns:w16cid="http://schemas.microsoft.com/office/word/2016/wordml/cid" xmlns:w16="http://schemas.microsoft.com/office/word/2018/wordml" xmlns:w16sdtdh="http://schemas.microsoft.com/office/word/2020/wordml/sdtdatahash" xmlns:w16se="http://schemas.microsoft.com/office/word/2015/wordml/symex" xmlns:wpg="http://schemas.microsoft.com/office/word/2010/wordprocessingGroup" xmlns:wpi="http://schemas.microsoft.com/office/word/2010/wordprocessingInk" xmlns:wne="http://schemas.microsoft.com/office/word/2006/wordml" xmlns:wps="http://schemas.microsoft.com/office/word/2010/wordprocessingShape" mc:Ignorable="w14 w15 w16se w16cid w16 w16cex w16sdtdh wp14">
+<w:footnotes xmlns:wpc="http://schemas.microsoft.com/office/word/2010/wordprocessingCanvas" xmlns:cx="http://schemas.microsoft.com/office/drawing/2014/chartex" xmlns:cx1="http://schemas.microsoft.com/office/drawing/2015/9/8/chartex" xmlns:cx2="http://schemas.microsoft.com/office/drawing/2015/10/21/chartex" xmlns:cx3="http://schemas.microsoft.com/office/drawing/2016/5/9/chartex" xmlns:cx4="http://schemas.microsoft.com/office/drawing/2016/5/10/chartex" xmlns:cx5="http://schemas.microsoft.com/office/drawing/2016/5/11/chartex" xmlns:cx6="http://schemas.microsoft.com/office/drawing/2016/5/12/chartex" xmlns:cx7="http://schemas.microsoft.com/office/drawing/2016/5/13/chartex" xmlns:cx8="http://schemas.microsoft.com/office/drawing/2016/5/14/chartex" xmlns:mc="http://schemas.openxmlformats.org/markup-compatibility/2006" xmlns:aink="http://schemas.microsoft.com/office/drawing/2016/ink" xmlns:am3d="http://schemas.microsoft.com/office/drawing/2017/model3d" xmlns:o="urn:schemas-microsoft-com:office:office" xmlns:oel="http://schemas.microsoft.com/office/2019/extlst" xmlns:r="http://schemas.openxmlformats.org/officeDocument/2006/relationships" xmlns:m="http://schemas.openxmlformats.org/officeDocument/2006/math" xmlns:v="urn:schemas-microsoft-com:vml" xmlns:wp14="http://schemas.microsoft.com/office/word/2010/wordprocessingDrawing" xmlns:wp="http://schemas.openxmlformats.org/drawingml/2006/wordprocessingDrawing" xmlns:w10="urn:schemas-microsoft-com:office:word" xmlns:w="http://schemas.openxmlformats.org/wordprocessingml/2006/main" xmlns:w14="http://schemas.microsoft.com/office/word/2010/wordml" xmlns:w15="http://schemas.microsoft.com/office/word/2012/wordml" xmlns:w16cex="http://schemas.microsoft.com/office/word/2018/wordml/cex" xmlns:w16cid="http://schemas.microsoft.com/office/word/2016/wordml/cid" xmlns:w16="http://schemas.microsoft.com/office/word/2018/wordml" xmlns:w16du="http://schemas.microsoft.com/office/word/2023/wordml/word16du" xmlns:w16sdtdh="http://schemas.microsoft.com/office/word/2020/wordml/sdtdatahash" xmlns:w16sdtfl="http://schemas.microsoft.com/office/word/2024/wordml/sdtformatlock" xmlns:w16se="http://schemas.microsoft.com/office/word/2015/wordml/symex" xmlns:wpg="http://schemas.microsoft.com/office/word/2010/wordprocessingGroup" xmlns:wpi="http://schemas.microsoft.com/office/word/2010/wordprocessingInk" xmlns:wne="http://schemas.microsoft.com/office/word/2006/wordml" xmlns:wps="http://schemas.microsoft.com/office/word/2010/wordprocessingShape" mc:Ignorable="w14 w15 w16se w16cid w16 w16cex w16sdtdh w16sdtfl w16du wp14">
   <w:footnote w:type="separator" w:id="-1">
     <w:p>
       <w:r>
@@ -2915,7 +1863,7 @@
 </file>
 
 <file path=word/header1.xml><?xml version="1.0" encoding="utf-8"?>
-<w:hdr xmlns:wpc="http://schemas.microsoft.com/office/word/2010/wordprocessingCanvas" xmlns:cx="http://schemas.microsoft.com/office/drawing/2014/chartex" xmlns:cx1="http://schemas.microsoft.com/office/drawing/2015/9/8/chartex" xmlns:cx2="http://schemas.microsoft.com/office/drawing/2015/10/21/chartex" xmlns:cx3="http://schemas.microsoft.com/office/drawing/2016/5/9/chartex" xmlns:cx4="http://schemas.microsoft.com/office/drawing/2016/5/10/chartex" xmlns:cx5="http://schemas.microsoft.com/office/drawing/2016/5/11/chartex" xmlns:cx6="http://schemas.microsoft.com/office/drawing/2016/5/12/chartex" xmlns:cx7="http://schemas.microsoft.com/office/drawing/2016/5/13/chartex" xmlns:cx8="http://schemas.microsoft.com/office/drawing/2016/5/14/chartex" xmlns:mc="http://schemas.openxmlformats.org/markup-compatibility/2006" xmlns:aink="http://schemas.microsoft.com/office/drawing/2016/ink" xmlns:am3d="http://schemas.microsoft.com/office/drawing/2017/model3d" xmlns:o="urn:schemas-microsoft-com:office:office" xmlns:r="http://schemas.openxmlformats.org/officeDocument/2006/relationships" xmlns:m="http://schemas.openxmlformats.org/officeDocument/2006/math" xmlns:v="urn:schemas-microsoft-com:vml" xmlns:wp14="http://schemas.microsoft.com/office/word/2010/wordprocessingDrawing" xmlns:wp="http://schemas.openxmlformats.org/drawingml/2006/wordprocessingDrawing" xmlns:w10="urn:schemas-microsoft-com:office:word" xmlns:w="http://schemas.openxmlformats.org/wordprocessingml/2006/main" xmlns:w14="http://schemas.microsoft.com/office/word/2010/wordml" xmlns:w15="http://schemas.microsoft.com/office/word/2012/wordml" xmlns:w16cex="http://schemas.microsoft.com/office/word/2018/wordml/cex" xmlns:w16cid="http://schemas.microsoft.com/office/word/2016/wordml/cid" xmlns:w16="http://schemas.microsoft.com/office/word/2018/wordml" xmlns:w16sdtdh="http://schemas.microsoft.com/office/word/2020/wordml/sdtdatahash" xmlns:w16se="http://schemas.microsoft.com/office/word/2015/wordml/symex" xmlns:wpg="http://schemas.microsoft.com/office/word/2010/wordprocessingGroup" xmlns:wpi="http://schemas.microsoft.com/office/word/2010/wordprocessingInk" xmlns:wne="http://schemas.microsoft.com/office/word/2006/wordml" xmlns:wps="http://schemas.microsoft.com/office/word/2010/wordprocessingShape" mc:Ignorable="w14 w15 w16se w16cid w16 w16cex w16sdtdh wp14">
+<w:hdr xmlns:wpc="http://schemas.microsoft.com/office/word/2010/wordprocessingCanvas" xmlns:cx="http://schemas.microsoft.com/office/drawing/2014/chartex" xmlns:cx1="http://schemas.microsoft.com/office/drawing/2015/9/8/chartex" xmlns:cx2="http://schemas.microsoft.com/office/drawing/2015/10/21/chartex" xmlns:cx3="http://schemas.microsoft.com/office/drawing/2016/5/9/chartex" xmlns:cx4="http://schemas.microsoft.com/office/drawing/2016/5/10/chartex" xmlns:cx5="http://schemas.microsoft.com/office/drawing/2016/5/11/chartex" xmlns:cx6="http://schemas.microsoft.com/office/drawing/2016/5/12/chartex" xmlns:cx7="http://schemas.microsoft.com/office/drawing/2016/5/13/chartex" xmlns:cx8="http://schemas.microsoft.com/office/drawing/2016/5/14/chartex" xmlns:mc="http://schemas.openxmlformats.org/markup-compatibility/2006" xmlns:aink="http://schemas.microsoft.com/office/drawing/2016/ink" xmlns:am3d="http://schemas.microsoft.com/office/drawing/2017/model3d" xmlns:o="urn:schemas-microsoft-com:office:office" xmlns:oel="http://schemas.microsoft.com/office/2019/extlst" xmlns:r="http://schemas.openxmlformats.org/officeDocument/2006/relationships" xmlns:m="http://schemas.openxmlformats.org/officeDocument/2006/math" xmlns:v="urn:schemas-microsoft-com:vml" xmlns:wp14="http://schemas.microsoft.com/office/word/2010/wordprocessingDrawing" xmlns:wp="http://schemas.openxmlformats.org/drawingml/2006/wordprocessingDrawing" xmlns:w10="urn:schemas-microsoft-com:office:word" xmlns:w="http://schemas.openxmlformats.org/wordprocessingml/2006/main" xmlns:w14="http://schemas.microsoft.com/office/word/2010/wordml" xmlns:w15="http://schemas.microsoft.com/office/word/2012/wordml" xmlns:w16cex="http://schemas.microsoft.com/office/word/2018/wordml/cex" xmlns:w16cid="http://schemas.microsoft.com/office/word/2016/wordml/cid" xmlns:w16="http://schemas.microsoft.com/office/word/2018/wordml" xmlns:w16du="http://schemas.microsoft.com/office/word/2023/wordml/word16du" xmlns:w16sdtdh="http://schemas.microsoft.com/office/word/2020/wordml/sdtdatahash" xmlns:w16sdtfl="http://schemas.microsoft.com/office/word/2024/wordml/sdtformatlock" xmlns:w16se="http://schemas.microsoft.com/office/word/2015/wordml/symex" xmlns:wpg="http://schemas.microsoft.com/office/word/2010/wordprocessingGroup" xmlns:wpi="http://schemas.microsoft.com/office/word/2010/wordprocessingInk" xmlns:wne="http://schemas.microsoft.com/office/word/2006/wordml" xmlns:wps="http://schemas.microsoft.com/office/word/2010/wordprocessingShape" mc:Ignorable="w14 w15 w16se w16cid w16 w16cex w16sdtdh w16sdtfl w16du wp14">
   <w:p>
     <w:pPr>
       <w:pStyle w:val="Textoindependiente"/>
@@ -3158,7 +2106,7 @@
             </wp:anchor>
           </w:drawing>
         </mc:Choice>
-        <mc:Fallback xmlns:oel="http://schemas.microsoft.com/office/2019/extlst">
+        <mc:Fallback>
           <w:pict>
             <v:shape w14:anchorId="08C105CB" id="AutoShape 21" o:spid="_x0000_s1026" style="position:absolute;margin-left:50.8pt;margin-top:30.3pt;width:3pt;height:25.25pt;z-index:-251655168;visibility:visible;mso-wrap-style:square;mso-width-percent:0;mso-height-percent:0;mso-wrap-distance-left:9pt;mso-wrap-distance-top:0;mso-wrap-distance-right:9pt;mso-wrap-distance-bottom:0;mso-position-horizontal:absolute;mso-position-horizontal-relative:page;mso-position-vertical:absolute;mso-position-vertical-relative:page;mso-width-percent:0;mso-height-percent:0;mso-width-relative:page;mso-height-relative:page;v-text-anchor:top" coordsize="60,505" o:gfxdata="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" path="m60,252l,252,,505r60,l60,252xm60,l,,,252r60,l60,xe" fillcolor="#c00000" stroked="f">
               <v:path arrowok="t" o:connecttype="custom" o:connectlocs="38100,609600;0,609600;0,770255;38100,770255;38100,609600;38100,449580;0,449580;0,609600;38100,609600;38100,449580" o:connectangles="0,0,0,0,0,0,0,0,0,0"/>
@@ -3462,7 +2410,7 @@
 </file>
 
 <file path=word/numbering.xml><?xml version="1.0" encoding="utf-8"?>
-<w:numbering xmlns:wpc="http://schemas.microsoft.com/office/word/2010/wordprocessingCanvas" xmlns:cx="http://schemas.microsoft.com/office/drawing/2014/chartex" xmlns:cx1="http://schemas.microsoft.com/office/drawing/2015/9/8/chartex" xmlns:cx2="http://schemas.microsoft.com/office/drawing/2015/10/21/chartex" xmlns:cx3="http://schemas.microsoft.com/office/drawing/2016/5/9/chartex" xmlns:cx4="http://schemas.microsoft.com/office/drawing/2016/5/10/chartex" xmlns:cx5="http://schemas.microsoft.com/office/drawing/2016/5/11/chartex" xmlns:cx6="http://schemas.microsoft.com/office/drawing/2016/5/12/chartex" xmlns:cx7="http://schemas.microsoft.com/office/drawing/2016/5/13/chartex" xmlns:cx8="http://schemas.microsoft.com/office/drawing/2016/5/14/chartex" xmlns:mc="http://schemas.openxmlformats.org/markup-compatibility/2006" xmlns:aink="http://schemas.microsoft.com/office/drawing/2016/ink" xmlns:am3d="http://schemas.microsoft.com/office/drawing/2017/model3d" xmlns:o="urn:schemas-microsoft-com:office:office" xmlns:r="http://schemas.openxmlformats.org/officeDocument/2006/relationships" xmlns:m="http://schemas.openxmlformats.org/officeDocument/2006/math" xmlns:v="urn:schemas-microsoft-com:vml" xmlns:wp14="http://schemas.microsoft.com/office/word/2010/wordprocessingDrawing" xmlns:wp="http://schemas.openxmlformats.org/drawingml/2006/wordprocessingDrawing" xmlns:w10="urn:schemas-microsoft-com:office:word" xmlns:w="http://schemas.openxmlformats.org/wordprocessingml/2006/main" xmlns:w14="http://schemas.microsoft.com/office/word/2010/wordml" xmlns:w15="http://schemas.microsoft.com/office/word/2012/wordml" xmlns:w16cex="http://schemas.microsoft.com/office/word/2018/wordml/cex" xmlns:w16cid="http://schemas.microsoft.com/office/word/2016/wordml/cid" xmlns:w16="http://schemas.microsoft.com/office/word/2018/wordml" xmlns:w16sdtdh="http://schemas.microsoft.com/office/word/2020/wordml/sdtdatahash" xmlns:w16se="http://schemas.microsoft.com/office/word/2015/wordml/symex" xmlns:wpg="http://schemas.microsoft.com/office/word/2010/wordprocessingGroup" xmlns:wpi="http://schemas.microsoft.com/office/word/2010/wordprocessingInk" xmlns:wne="http://schemas.microsoft.com/office/word/2006/wordml" xmlns:wps="http://schemas.microsoft.com/office/word/2010/wordprocessingShape" mc:Ignorable="w14 w15 w16se w16cid w16 w16cex w16sdtdh wp14">
+<w:numbering xmlns:wpc="http://schemas.microsoft.com/office/word/2010/wordprocessingCanvas" xmlns:cx="http://schemas.microsoft.com/office/drawing/2014/chartex" xmlns:cx1="http://schemas.microsoft.com/office/drawing/2015/9/8/chartex" xmlns:cx2="http://schemas.microsoft.com/office/drawing/2015/10/21/chartex" xmlns:cx3="http://schemas.microsoft.com/office/drawing/2016/5/9/chartex" xmlns:cx4="http://schemas.microsoft.com/office/drawing/2016/5/10/chartex" xmlns:cx5="http://schemas.microsoft.com/office/drawing/2016/5/11/chartex" xmlns:cx6="http://schemas.microsoft.com/office/drawing/2016/5/12/chartex" xmlns:cx7="http://schemas.microsoft.com/office/drawing/2016/5/13/chartex" xmlns:cx8="http://schemas.microsoft.com/office/drawing/2016/5/14/chartex" xmlns:mc="http://schemas.openxmlformats.org/markup-compatibility/2006" xmlns:aink="http://schemas.microsoft.com/office/drawing/2016/ink" xmlns:am3d="http://schemas.microsoft.com/office/drawing/2017/model3d" xmlns:o="urn:schemas-microsoft-com:office:office" xmlns:oel="http://schemas.microsoft.com/office/2019/extlst" xmlns:r="http://schemas.openxmlformats.org/officeDocument/2006/relationships" xmlns:m="http://schemas.openxmlformats.org/officeDocument/2006/math" xmlns:v="urn:schemas-microsoft-com:vml" xmlns:wp14="http://schemas.microsoft.com/office/word/2010/wordprocessingDrawing" xmlns:wp="http://schemas.openxmlformats.org/drawingml/2006/wordprocessingDrawing" xmlns:w10="urn:schemas-microsoft-com:office:word" xmlns:w="http://schemas.openxmlformats.org/wordprocessingml/2006/main" xmlns:w14="http://schemas.microsoft.com/office/word/2010/wordml" xmlns:w15="http://schemas.microsoft.com/office/word/2012/wordml" xmlns:w16cex="http://schemas.microsoft.com/office/word/2018/wordml/cex" xmlns:w16cid="http://schemas.microsoft.com/office/word/2016/wordml/cid" xmlns:w16="http://schemas.microsoft.com/office/word/2018/wordml" xmlns:w16du="http://schemas.microsoft.com/office/word/2023/wordml/word16du" xmlns:w16sdtdh="http://schemas.microsoft.com/office/word/2020/wordml/sdtdatahash" xmlns:w16sdtfl="http://schemas.microsoft.com/office/word/2024/wordml/sdtformatlock" xmlns:w16se="http://schemas.microsoft.com/office/word/2015/wordml/symex" xmlns:wpg="http://schemas.microsoft.com/office/word/2010/wordprocessingGroup" xmlns:wpi="http://schemas.microsoft.com/office/word/2010/wordprocessingInk" xmlns:wne="http://schemas.microsoft.com/office/word/2006/wordml" xmlns:wps="http://schemas.microsoft.com/office/word/2010/wordprocessingShape" mc:Ignorable="w14 w15 w16se w16cid w16 w16cex w16sdtdh w16sdtfl w16du wp14">
   <w:abstractNum w:abstractNumId="0" w15:restartNumberingAfterBreak="0">
     <w:nsid w:val="00590515"/>
     <w:multiLevelType w:val="hybridMultilevel"/>
@@ -7036,118 +5984,118 @@
       </w:pPr>
     </w:lvl>
   </w:abstractNum>
-  <w:num w:numId="1">
+  <w:num w:numId="1" w16cid:durableId="1367945679">
     <w:abstractNumId w:val="0"/>
   </w:num>
-  <w:num w:numId="2">
+  <w:num w:numId="2" w16cid:durableId="986058071">
     <w:abstractNumId w:val="8"/>
   </w:num>
-  <w:num w:numId="3">
+  <w:num w:numId="3" w16cid:durableId="1561936062">
     <w:abstractNumId w:val="11"/>
   </w:num>
-  <w:num w:numId="4">
+  <w:num w:numId="4" w16cid:durableId="1270510213">
     <w:abstractNumId w:val="32"/>
   </w:num>
-  <w:num w:numId="5">
+  <w:num w:numId="5" w16cid:durableId="300697098">
     <w:abstractNumId w:val="17"/>
   </w:num>
-  <w:num w:numId="6">
+  <w:num w:numId="6" w16cid:durableId="1563517654">
     <w:abstractNumId w:val="12"/>
   </w:num>
-  <w:num w:numId="7">
+  <w:num w:numId="7" w16cid:durableId="479078592">
     <w:abstractNumId w:val="31"/>
   </w:num>
-  <w:num w:numId="8">
+  <w:num w:numId="8" w16cid:durableId="1473520588">
     <w:abstractNumId w:val="19"/>
   </w:num>
-  <w:num w:numId="9">
+  <w:num w:numId="9" w16cid:durableId="171535619">
     <w:abstractNumId w:val="28"/>
   </w:num>
-  <w:num w:numId="10">
+  <w:num w:numId="10" w16cid:durableId="277419954">
     <w:abstractNumId w:val="30"/>
   </w:num>
-  <w:num w:numId="11">
+  <w:num w:numId="11" w16cid:durableId="1001616355">
     <w:abstractNumId w:val="21"/>
   </w:num>
-  <w:num w:numId="12">
+  <w:num w:numId="12" w16cid:durableId="1977566378">
     <w:abstractNumId w:val="4"/>
   </w:num>
-  <w:num w:numId="13">
+  <w:num w:numId="13" w16cid:durableId="1835952857">
     <w:abstractNumId w:val="36"/>
   </w:num>
-  <w:num w:numId="14">
+  <w:num w:numId="14" w16cid:durableId="1646158890">
     <w:abstractNumId w:val="24"/>
   </w:num>
-  <w:num w:numId="15">
+  <w:num w:numId="15" w16cid:durableId="1614243265">
     <w:abstractNumId w:val="35"/>
   </w:num>
-  <w:num w:numId="16">
+  <w:num w:numId="16" w16cid:durableId="826701054">
     <w:abstractNumId w:val="20"/>
   </w:num>
-  <w:num w:numId="17">
+  <w:num w:numId="17" w16cid:durableId="902762305">
     <w:abstractNumId w:val="7"/>
   </w:num>
-  <w:num w:numId="18">
+  <w:num w:numId="18" w16cid:durableId="1351568324">
     <w:abstractNumId w:val="18"/>
   </w:num>
-  <w:num w:numId="19">
+  <w:num w:numId="19" w16cid:durableId="816848344">
     <w:abstractNumId w:val="26"/>
   </w:num>
-  <w:num w:numId="20">
+  <w:num w:numId="20" w16cid:durableId="1052311991">
     <w:abstractNumId w:val="22"/>
   </w:num>
-  <w:num w:numId="21">
+  <w:num w:numId="21" w16cid:durableId="1603414808">
     <w:abstractNumId w:val="14"/>
   </w:num>
-  <w:num w:numId="22">
+  <w:num w:numId="22" w16cid:durableId="752704801">
     <w:abstractNumId w:val="34"/>
   </w:num>
-  <w:num w:numId="23">
+  <w:num w:numId="23" w16cid:durableId="1629510528">
     <w:abstractNumId w:val="3"/>
   </w:num>
-  <w:num w:numId="24">
+  <w:num w:numId="24" w16cid:durableId="469639844">
     <w:abstractNumId w:val="10"/>
   </w:num>
-  <w:num w:numId="25">
+  <w:num w:numId="25" w16cid:durableId="340817644">
     <w:abstractNumId w:val="27"/>
   </w:num>
-  <w:num w:numId="26">
+  <w:num w:numId="26" w16cid:durableId="885534154">
     <w:abstractNumId w:val="29"/>
   </w:num>
-  <w:num w:numId="27">
+  <w:num w:numId="27" w16cid:durableId="1701012116">
     <w:abstractNumId w:val="6"/>
   </w:num>
-  <w:num w:numId="28">
+  <w:num w:numId="28" w16cid:durableId="1881476194">
     <w:abstractNumId w:val="1"/>
   </w:num>
-  <w:num w:numId="29">
+  <w:num w:numId="29" w16cid:durableId="61678084">
     <w:abstractNumId w:val="33"/>
   </w:num>
-  <w:num w:numId="30">
+  <w:num w:numId="30" w16cid:durableId="1055349160">
     <w:abstractNumId w:val="25"/>
   </w:num>
-  <w:num w:numId="31">
+  <w:num w:numId="31" w16cid:durableId="1128743269">
     <w:abstractNumId w:val="37"/>
   </w:num>
-  <w:num w:numId="32">
+  <w:num w:numId="32" w16cid:durableId="1715034679">
     <w:abstractNumId w:val="13"/>
   </w:num>
-  <w:num w:numId="33">
+  <w:num w:numId="33" w16cid:durableId="233399897">
     <w:abstractNumId w:val="2"/>
   </w:num>
-  <w:num w:numId="34">
+  <w:num w:numId="34" w16cid:durableId="1513642046">
     <w:abstractNumId w:val="16"/>
   </w:num>
-  <w:num w:numId="35">
+  <w:num w:numId="35" w16cid:durableId="1682319910">
     <w:abstractNumId w:val="9"/>
   </w:num>
-  <w:num w:numId="36">
+  <w:num w:numId="36" w16cid:durableId="237983995">
     <w:abstractNumId w:val="5"/>
   </w:num>
-  <w:num w:numId="37">
+  <w:num w:numId="37" w16cid:durableId="1020858446">
     <w:abstractNumId w:val="23"/>
   </w:num>
-  <w:num w:numId="38">
+  <w:num w:numId="38" w16cid:durableId="1413546511">
     <w:abstractNumId w:val="15"/>
   </w:num>
   <w:numIdMacAtCleanup w:val="24"/>
@@ -7155,7 +6103,7 @@
 </file>
 
 <file path=word/styles.xml><?xml version="1.0" encoding="utf-8"?>
-<w:styles xmlns:mc="http://schemas.openxmlformats.org/markup-compatibility/2006" xmlns:r="http://schemas.openxmlformats.org/officeDocument/2006/relationships" xmlns:w="http://schemas.openxmlformats.org/wordprocessingml/2006/main" xmlns:w14="http://schemas.microsoft.com/office/word/2010/wordml" xmlns:w15="http://schemas.microsoft.com/office/word/2012/wordml" xmlns:w16cex="http://schemas.microsoft.com/office/word/2018/wordml/cex" xmlns:w16cid="http://schemas.microsoft.com/office/word/2016/wordml/cid" xmlns:w16="http://schemas.microsoft.com/office/word/2018/wordml" xmlns:w16sdtdh="http://schemas.microsoft.com/office/word/2020/wordml/sdtdatahash" xmlns:w16se="http://schemas.microsoft.com/office/word/2015/wordml/symex" mc:Ignorable="w14 w15 w16se w16cid w16 w16cex w16sdtdh">
+<w:styles xmlns:mc="http://schemas.openxmlformats.org/markup-compatibility/2006" xmlns:r="http://schemas.openxmlformats.org/officeDocument/2006/relationships" xmlns:w="http://schemas.openxmlformats.org/wordprocessingml/2006/main" xmlns:w14="http://schemas.microsoft.com/office/word/2010/wordml" xmlns:w15="http://schemas.microsoft.com/office/word/2012/wordml" xmlns:w16cex="http://schemas.microsoft.com/office/word/2018/wordml/cex" xmlns:w16cid="http://schemas.microsoft.com/office/word/2016/wordml/cid" xmlns:w16="http://schemas.microsoft.com/office/word/2018/wordml" xmlns:w16du="http://schemas.microsoft.com/office/word/2023/wordml/word16du" xmlns:w16sdtdh="http://schemas.microsoft.com/office/word/2020/wordml/sdtdatahash" xmlns:w16sdtfl="http://schemas.microsoft.com/office/word/2024/wordml/sdtformatlock" xmlns:w16se="http://schemas.microsoft.com/office/word/2015/wordml/symex" mc:Ignorable="w14 w15 w16se w16cid w16 w16cex w16sdtdh w16sdtfl w16du">
   <w:docDefaults>
     <w:rPrDefault>
       <w:rPr>

</xml_diff>